<commit_message>
prepping to rerun with wider k600
</commit_message>
<xml_diff>
--- a/manuscript_v9.docx
+++ b/manuscript_v9.docx
@@ -511,7 +511,7 @@
         <w:t xml:space="preserve"> </w:t>
       </w:r>
       <w:r>
-        <w:t xml:space="preserve">timeseries solely from SWOT observations with a by-river median Kling-Gupta Efficiency of 0.36. Similar to Bayesian remote sensing algorithms for SWOT, BIKER is better at reproducing the temporal dynamics of gas exchange (median correlation coefficient of 0.91), than the absolute rates of exchange (median relative bias of 22%). Finally, we show BIKER is robust to measurement errors implicit in the SWOT data. With SWOT set to launch in late 2022, we suggest that BIKER will be useful in mapping the global-scale spatiotemporal dynamics of fluvial gas exchange in large rivers.</w:t>
+        <w:t xml:space="preserve">timeseries solely from SWOT observations with a by-river median Kling-Gupta Efficiency of 0.37. Similar to Bayesian remote sensing algorithms for SWOT, BIKER is better at reproducing the temporal dynamics of gas exchange (median correlation coefficient of 0.91), than the absolute rates of exchange (median relative bias of 198%). Finally, we show BIKER is robust to measurement errors implicit in the SWOT data. With SWOT set to launch in late 2022, we suggest that BIKER will be useful in mapping the global-scale spatiotemporal dynamics of fluvial gas exchange in large rivers.</w:t>
       </w:r>
     </w:p>
     <w:bookmarkEnd w:id="23"/>
@@ -906,52 +906,14 @@
         <w:pStyle w:val="FirstParagraph"/>
       </w:pPr>
       <w:r>
-        <w:t xml:space="preserve">The structure of equation 1 necessitates that calculations of this flux are highly sensitive to measurements/estimates of</w:t>
-      </w:r>
-      <w:r>
-        <w:t xml:space="preserve"> </w:t>
-      </w:r>
-      <w:r>
-        <w:rPr>
-          <w:iCs/>
-          <w:i/>
-        </w:rPr>
-        <w:t xml:space="preserve">k</w:t>
-      </w:r>
-      <w:r>
-        <w:t xml:space="preserve">. However,</w:t>
-      </w:r>
-      <w:r>
-        <w:t xml:space="preserve"> </w:t>
-      </w:r>
-      <w:r>
-        <w:rPr>
-          <w:iCs/>
-          <w:i/>
-        </w:rPr>
-        <w:t xml:space="preserve">k</w:t>
-      </w:r>
-      <w:r>
-        <w:t xml:space="preserve"> </w:t>
-      </w:r>
-      <w:r>
-        <w:t xml:space="preserve">can only be directly calculated via a known gas concentration gradient, eddy-covariance measurements, or tracer additions to the stream</w:t>
-      </w:r>
-      <w:r>
-        <w:t xml:space="preserve"> </w:t>
-      </w:r>
-      <w:r>
-        <w:t xml:space="preserve">(Hall &amp; Ulseth, 2020)</w:t>
-      </w:r>
-      <w:r>
-        <w:t xml:space="preserve">. In trying to constrain the global fluvial</w:t>
+        <w:t xml:space="preserve">There is a robust existing literature exploring spatiotemporal patterns in</w:t>
       </w:r>
       <w:r>
         <w:t xml:space="preserve"> </w:t>
       </w:r>
       <m:oMath>
         <m:r>
-          <m:t>F</m:t>
+          <m:t>δ</m:t>
         </m:r>
         <m:r>
           <m:t>C</m:t>
@@ -963,9 +925,30 @@
             </m:r>
           </m:e>
           <m:sub>
-            <m:r>
-              <m:t>2</m:t>
-            </m:r>
+            <m:sSub>
+              <m:e>
+                <m:r>
+                  <m:t>2</m:t>
+                </m:r>
+              </m:e>
+              <m:sub>
+                <m:r>
+                  <m:t>w</m:t>
+                </m:r>
+                <m:r>
+                  <m:t>a</m:t>
+                </m:r>
+                <m:r>
+                  <m:t>t</m:t>
+                </m:r>
+                <m:r>
+                  <m:t>e</m:t>
+                </m:r>
+                <m:r>
+                  <m:t>r</m:t>
+                </m:r>
+              </m:sub>
+            </m:sSub>
           </m:sub>
         </m:sSub>
       </m:oMath>
@@ -973,145 +956,63 @@
         <w:t xml:space="preserve"> </w:t>
       </w:r>
       <w:r>
-        <w:t xml:space="preserve">flux across millions of rivers, this calculation is impossible, and necessitates the use of predictive models for</w:t>
-      </w:r>
-      <w:r>
-        <w:t xml:space="preserve"> </w:t>
-      </w:r>
-      <w:r>
-        <w:rPr>
-          <w:iCs/>
-          <w:i/>
-        </w:rPr>
-        <w:t xml:space="preserve">k</w:t>
-      </w:r>
-      <w:r>
-        <w:t xml:space="preserve"> </w:t>
-      </w:r>
-      <w:r>
-        <w:t xml:space="preserve">that are based on easily obtained river hydraulic properties. In that vein, there have been over 20 empirical models developed to predict</w:t>
-      </w:r>
-      <w:r>
-        <w:t xml:space="preserve"> </w:t>
-      </w:r>
-      <w:r>
-        <w:rPr>
-          <w:iCs/>
-          <w:i/>
-        </w:rPr>
-        <w:t xml:space="preserve">k</w:t>
-      </w:r>
-      <w:r>
-        <w:t xml:space="preserve"> </w:t>
-      </w:r>
-      <w:r>
-        <w:t xml:space="preserve">from river hydraulics, generally using some combination of mean velocity</w:t>
+        <w:t xml:space="preserve">(e.g. Aho, Fair, et al., 2021; Aho &amp; Raymond, 2019; Crawford et al., 2017; Liu &amp; Raymond, 2018; Peter et al., 2014; Ran et al., 2017; Raymond et al., 2000; Rocher-Ros et al., 2019)</w:t>
+      </w:r>
+      <w:r>
+        <w:t xml:space="preserve">. This work has lead to recent river-reach explicit modeling of</w:t>
       </w:r>
       <w:r>
         <w:t xml:space="preserve"> </w:t>
       </w:r>
       <m:oMath>
-        <m:acc>
-          <m:accPr>
-            <m:chr m:val="‾"/>
-          </m:accPr>
-          <m:e>
-            <m:r>
-              <m:t>U</m:t>
-            </m:r>
-          </m:e>
-        </m:acc>
-      </m:oMath>
-      <w:r>
-        <w:t xml:space="preserve">, shear velocity</w:t>
-      </w:r>
-      <w:r>
-        <w:t xml:space="preserve"> </w:t>
-      </w:r>
-      <m:oMath>
+        <m:r>
+          <m:t>δ</m:t>
+        </m:r>
+        <m:r>
+          <m:t>C</m:t>
+        </m:r>
         <m:sSub>
           <m:e>
             <m:r>
-              <m:t>U</m:t>
+              <m:t>O</m:t>
             </m:r>
           </m:e>
           <m:sub>
             <m:r>
-              <m:rPr>
-                <m:sty m:val="p"/>
-              </m:rPr>
-              <m:t>*</m:t>
+              <m:t>2</m:t>
             </m:r>
           </m:sub>
         </m:sSub>
       </m:oMath>
       <w:r>
-        <w:t xml:space="preserve">, width</w:t>
-      </w:r>
-      <w:r>
-        <w:t xml:space="preserve"> </w:t>
-      </w:r>
-      <m:oMath>
-        <m:r>
-          <m:t>W</m:t>
-        </m:r>
-      </m:oMath>
-      <w:r>
-        <w:t xml:space="preserve">, depth</w:t>
-      </w:r>
-      <w:r>
-        <w:t xml:space="preserve"> </w:t>
-      </w:r>
-      <m:oMath>
-        <m:r>
-          <m:t>H</m:t>
-        </m:r>
-      </m:oMath>
-      <w:r>
-        <w:t xml:space="preserve">, and slope</w:t>
-      </w:r>
-      <w:r>
-        <w:t xml:space="preserve"> </w:t>
-      </w:r>
-      <m:oMath>
-        <m:r>
-          <m:t>S</m:t>
-        </m:r>
-      </m:oMath>
-      <w:r>
-        <w:t xml:space="preserve"> </w:t>
-      </w:r>
-      <w:r>
-        <w:t xml:space="preserve">as predictors</w:t>
-      </w:r>
-      <w:r>
-        <w:t xml:space="preserve"> </w:t>
-      </w:r>
-      <w:r>
-        <w:t xml:space="preserve">(Wang et al., 2021)</w:t>
-      </w:r>
-      <w:r>
-        <w:t xml:space="preserve">. These models usually predict</w:t>
-      </w:r>
-      <w:r>
-        <w:t xml:space="preserve"> </w:t>
-      </w:r>
-      <m:oMath>
-        <m:sSub>
-          <m:e>
-            <m:r>
-              <m:t>k</m:t>
-            </m:r>
-          </m:e>
-          <m:sub>
-            <m:r>
-              <m:t>600</m:t>
-            </m:r>
-          </m:sub>
-        </m:sSub>
-      </m:oMath>
-      <w:r>
-        <w:t xml:space="preserve">, or</w:t>
+        <w:t xml:space="preserve"> </w:t>
+      </w:r>
+      <w:r>
+        <w:t xml:space="preserve">using global hydrography datasets at up to monthly temporal resolutions [</w:t>
+      </w:r>
+      <w:r>
+        <w:t xml:space="preserve">Horgby et al. (2019)</w:t>
+      </w:r>
+      <w:r>
+        <w:t xml:space="preserve">;</w:t>
+      </w:r>
+      <w:r>
+        <w:t xml:space="preserve"> </w:t>
+      </w:r>
+      <w:r>
+        <w:t xml:space="preserve">Brinkerhoff et al. (2021)</w:t>
+      </w:r>
+      <w:r>
+        <w:t xml:space="preserve">;</w:t>
+      </w:r>
+      <w:r>
+        <w:t xml:space="preserve"> </w:t>
+      </w:r>
+      <w:r>
+        <w:t xml:space="preserve">Saccardi &amp; Winnick (2021)</w:t>
+      </w:r>
+      <w:r>
+        <w:t xml:space="preserve">;</w:t>
       </w:r>
       <w:r>
         <w:t xml:space="preserve"> </w:t>
@@ -1121,77 +1022,10 @@
           <w:iCs/>
           <w:i/>
         </w:rPr>
-        <w:t xml:space="preserve">k</w:t>
-      </w:r>
-      <w:r>
-        <w:t xml:space="preserve"> </w:t>
-      </w:r>
-      <w:r>
-        <w:t xml:space="preserve">normalized by a Schmidt number</w:t>
-      </w:r>
-      <w:r>
-        <w:t xml:space="preserve"> </w:t>
-      </w:r>
-      <w:r>
-        <w:rPr>
-          <w:iCs/>
-          <w:i/>
-        </w:rPr>
-        <w:t xml:space="preserve">Sc</w:t>
-      </w:r>
-      <w:r>
-        <w:t xml:space="preserve"> </w:t>
-      </w:r>
-      <w:r>
-        <w:t xml:space="preserve">of 600. This is to remove the effect of water temperature and gas type from predictive models, as warmer waters and lower</w:t>
-      </w:r>
-      <w:r>
-        <w:t xml:space="preserve"> </w:t>
-      </w:r>
-      <w:r>
-        <w:rPr>
-          <w:iCs/>
-          <w:i/>
-        </w:rPr>
-        <w:t xml:space="preserve">Sc</w:t>
-      </w:r>
-      <w:r>
-        <w:t xml:space="preserve"> </w:t>
-      </w:r>
-      <w:r>
-        <w:t xml:space="preserve">numbers both increase gas exchange rates</w:t>
-      </w:r>
-      <w:r>
-        <w:t xml:space="preserve"> </w:t>
-      </w:r>
-      <w:r>
-        <w:t xml:space="preserve">(Hall &amp; Ulseth, 2020)</w:t>
-      </w:r>
-      <w:r>
-        <w:t xml:space="preserve">. Specifically,</w:t>
-      </w:r>
-      <w:r>
-        <w:t xml:space="preserve"> </w:t>
-      </w:r>
-      <m:oMath>
-        <m:sSub>
-          <m:e>
-            <m:r>
-              <m:t>k</m:t>
-            </m:r>
-          </m:e>
-          <m:sub>
-            <m:r>
-              <m:t>600</m:t>
-            </m:r>
-          </m:sub>
-        </m:sSub>
-      </m:oMath>
-      <w:r>
-        <w:t xml:space="preserve"> </w:t>
-      </w:r>
-      <w:r>
-        <w:t xml:space="preserve">reflects the</w:t>
+        <w:t xml:space="preserve">Liu accepetd</w:t>
+      </w:r>
+      <w:r>
+        <w:t xml:space="preserve">], but an equivalently sophisticated representation of</w:t>
       </w:r>
       <w:r>
         <w:t xml:space="preserve"> </w:t>
@@ -1226,24 +1060,92 @@
         <w:t xml:space="preserve"> </w:t>
       </w:r>
       <w:r>
-        <w:t xml:space="preserve">at 20 degrees Celsius. Through this normalization, these models exclusively perturb the geophysical controls on gas exchange</w:t>
-      </w:r>
-      <w:r>
-        <w:t xml:space="preserve"> </w:t>
-      </w:r>
-      <w:r>
-        <w:t xml:space="preserve">(Hall &amp; Ulseth, 2020)</w:t>
-      </w:r>
-      <w:r>
-        <w:t xml:space="preserve">.</w:t>
-      </w:r>
-    </w:p>
-    <w:p>
-      <w:pPr>
-        <w:pStyle w:val="BodyText"/>
-      </w:pPr>
-      <w:r>
-        <w:t xml:space="preserve">These empirical models enable estimating a global</w:t>
+        <w:t xml:space="preserve">is still lacking. As equations 1 and 2 dictate,</w:t>
+      </w:r>
+      <w:r>
+        <w:t xml:space="preserve"> </w:t>
+      </w:r>
+      <m:oMath>
+        <m:r>
+          <m:t>δ</m:t>
+        </m:r>
+        <m:r>
+          <m:t>C</m:t>
+        </m:r>
+        <m:sSub>
+          <m:e>
+            <m:r>
+              <m:t>O</m:t>
+            </m:r>
+          </m:e>
+          <m:sub>
+            <m:sSub>
+              <m:e>
+                <m:r>
+                  <m:t>2</m:t>
+                </m:r>
+              </m:e>
+              <m:sub>
+                <m:r>
+                  <m:t>w</m:t>
+                </m:r>
+                <m:r>
+                  <m:t>a</m:t>
+                </m:r>
+                <m:r>
+                  <m:t>t</m:t>
+                </m:r>
+                <m:r>
+                  <m:t>e</m:t>
+                </m:r>
+                <m:r>
+                  <m:t>r</m:t>
+                </m:r>
+              </m:sub>
+            </m:sSub>
+          </m:sub>
+        </m:sSub>
+      </m:oMath>
+      <w:r>
+        <w:t xml:space="preserve"> </w:t>
+      </w:r>
+      <w:r>
+        <w:t xml:space="preserve">and</w:t>
+      </w:r>
+      <w:r>
+        <w:t xml:space="preserve"> </w:t>
+      </w:r>
+      <m:oMath>
+        <m:sSub>
+          <m:e>
+            <m:r>
+              <m:t>k</m:t>
+            </m:r>
+          </m:e>
+          <m:sub>
+            <m:r>
+              <m:t>C</m:t>
+            </m:r>
+            <m:sSub>
+              <m:e>
+                <m:r>
+                  <m:t>O</m:t>
+                </m:r>
+              </m:e>
+              <m:sub>
+                <m:r>
+                  <m:t>2</m:t>
+                </m:r>
+              </m:sub>
+            </m:sSub>
+          </m:sub>
+        </m:sSub>
+      </m:oMath>
+      <w:r>
+        <w:t xml:space="preserve"> </w:t>
+      </w:r>
+      <w:r>
+        <w:t xml:space="preserve">share the burden of calculating</w:t>
       </w:r>
       <w:r>
         <w:t xml:space="preserve"> </w:t>
@@ -1272,7 +1174,480 @@
         <w:t xml:space="preserve"> </w:t>
       </w:r>
       <w:r>
-        <w:t xml:space="preserve">flux (</w:t>
+        <w:t xml:space="preserve">and therefore these next-generation models will have to contend with this discrepancy, which is directly dictated by the lack of direct measurements of global river hydraulics.</w:t>
+      </w:r>
+    </w:p>
+    <w:p>
+      <w:pPr>
+        <w:pStyle w:val="BodyText"/>
+      </w:pPr>
+      <w:r>
+        <w:t xml:space="preserve">The structure of equation 1 necessitates that calculations of</w:t>
+      </w:r>
+      <w:r>
+        <w:t xml:space="preserve"> </w:t>
+      </w:r>
+      <m:oMath>
+        <m:r>
+          <m:t>F</m:t>
+        </m:r>
+        <m:r>
+          <m:t>C</m:t>
+        </m:r>
+        <m:sSub>
+          <m:e>
+            <m:r>
+              <m:t>O</m:t>
+            </m:r>
+          </m:e>
+          <m:sub>
+            <m:r>
+              <m:t>2</m:t>
+            </m:r>
+          </m:sub>
+        </m:sSub>
+      </m:oMath>
+      <w:r>
+        <w:t xml:space="preserve"> </w:t>
+      </w:r>
+      <w:r>
+        <w:t xml:space="preserve">are highly sensitive to measurements/estimates of</w:t>
+      </w:r>
+      <w:r>
+        <w:t xml:space="preserve"> </w:t>
+      </w:r>
+      <w:r>
+        <w:rPr>
+          <w:iCs/>
+          <w:i/>
+        </w:rPr>
+        <w:t xml:space="preserve">k</w:t>
+      </w:r>
+      <w:r>
+        <w:t xml:space="preserve">. However,</w:t>
+      </w:r>
+      <w:r>
+        <w:t xml:space="preserve"> </w:t>
+      </w:r>
+      <w:r>
+        <w:rPr>
+          <w:iCs/>
+          <w:i/>
+        </w:rPr>
+        <w:t xml:space="preserve">k</w:t>
+      </w:r>
+      <w:r>
+        <w:t xml:space="preserve"> </w:t>
+      </w:r>
+      <w:r>
+        <w:t xml:space="preserve">can only be directly calculated via a known gas concentration gradient, eddy-covariance measurements, or tracer additions to the stream</w:t>
+      </w:r>
+      <w:r>
+        <w:t xml:space="preserve"> </w:t>
+      </w:r>
+      <w:r>
+        <w:t xml:space="preserve">(Hall &amp; Ulseth, 2020)</w:t>
+      </w:r>
+      <w:r>
+        <w:t xml:space="preserve">. In trying to constrain the global fluvial</w:t>
+      </w:r>
+      <w:r>
+        <w:t xml:space="preserve"> </w:t>
+      </w:r>
+      <m:oMath>
+        <m:r>
+          <m:t>F</m:t>
+        </m:r>
+        <m:r>
+          <m:t>C</m:t>
+        </m:r>
+        <m:sSub>
+          <m:e>
+            <m:r>
+              <m:t>O</m:t>
+            </m:r>
+          </m:e>
+          <m:sub>
+            <m:r>
+              <m:t>2</m:t>
+            </m:r>
+          </m:sub>
+        </m:sSub>
+      </m:oMath>
+      <w:r>
+        <w:t xml:space="preserve"> </w:t>
+      </w:r>
+      <w:r>
+        <w:t xml:space="preserve">flux across millions of rivers, this calculation is impossible, and necessitates the use of predictive models for</w:t>
+      </w:r>
+      <w:r>
+        <w:t xml:space="preserve"> </w:t>
+      </w:r>
+      <w:r>
+        <w:rPr>
+          <w:iCs/>
+          <w:i/>
+        </w:rPr>
+        <w:t xml:space="preserve">k</w:t>
+      </w:r>
+      <w:r>
+        <w:t xml:space="preserve"> </w:t>
+      </w:r>
+      <w:r>
+        <w:t xml:space="preserve">that are based on easily obtained river hydraulic properties. In that vein, there have been over 20 empirical models developed to predict</w:t>
+      </w:r>
+      <w:r>
+        <w:t xml:space="preserve"> </w:t>
+      </w:r>
+      <w:r>
+        <w:rPr>
+          <w:iCs/>
+          <w:i/>
+        </w:rPr>
+        <w:t xml:space="preserve">k</w:t>
+      </w:r>
+      <w:r>
+        <w:t xml:space="preserve"> </w:t>
+      </w:r>
+      <w:r>
+        <w:t xml:space="preserve">from river hydraulics, generally using some combination of mean velocity</w:t>
+      </w:r>
+      <w:r>
+        <w:t xml:space="preserve"> </w:t>
+      </w:r>
+      <m:oMath>
+        <m:acc>
+          <m:accPr>
+            <m:chr m:val="‾"/>
+          </m:accPr>
+          <m:e>
+            <m:r>
+              <m:t>U</m:t>
+            </m:r>
+          </m:e>
+        </m:acc>
+      </m:oMath>
+      <w:r>
+        <w:t xml:space="preserve">, shear velocity</w:t>
+      </w:r>
+      <w:r>
+        <w:t xml:space="preserve"> </w:t>
+      </w:r>
+      <m:oMath>
+        <m:sSub>
+          <m:e>
+            <m:r>
+              <m:t>U</m:t>
+            </m:r>
+          </m:e>
+          <m:sub>
+            <m:r>
+              <m:rPr>
+                <m:sty m:val="p"/>
+              </m:rPr>
+              <m:t>*</m:t>
+            </m:r>
+          </m:sub>
+        </m:sSub>
+      </m:oMath>
+      <w:r>
+        <w:t xml:space="preserve">, width</w:t>
+      </w:r>
+      <w:r>
+        <w:t xml:space="preserve"> </w:t>
+      </w:r>
+      <m:oMath>
+        <m:r>
+          <m:t>W</m:t>
+        </m:r>
+      </m:oMath>
+      <w:r>
+        <w:t xml:space="preserve">, depth</w:t>
+      </w:r>
+      <w:r>
+        <w:t xml:space="preserve"> </w:t>
+      </w:r>
+      <m:oMath>
+        <m:r>
+          <m:t>H</m:t>
+        </m:r>
+      </m:oMath>
+      <w:r>
+        <w:t xml:space="preserve">, and slope</w:t>
+      </w:r>
+      <w:r>
+        <w:t xml:space="preserve"> </w:t>
+      </w:r>
+      <m:oMath>
+        <m:r>
+          <m:t>S</m:t>
+        </m:r>
+      </m:oMath>
+      <w:r>
+        <w:t xml:space="preserve"> </w:t>
+      </w:r>
+      <w:r>
+        <w:t xml:space="preserve">as predictors</w:t>
+      </w:r>
+      <w:r>
+        <w:t xml:space="preserve"> </w:t>
+      </w:r>
+      <w:r>
+        <w:t xml:space="preserve">(Hall &amp; Ulseth, 2020; Wang et al., 2021)</w:t>
+      </w:r>
+      <w:r>
+        <w:t xml:space="preserve">. These models usually predict</w:t>
+      </w:r>
+      <w:r>
+        <w:t xml:space="preserve"> </w:t>
+      </w:r>
+      <m:oMath>
+        <m:sSub>
+          <m:e>
+            <m:r>
+              <m:t>k</m:t>
+            </m:r>
+          </m:e>
+          <m:sub>
+            <m:r>
+              <m:t>600</m:t>
+            </m:r>
+          </m:sub>
+        </m:sSub>
+      </m:oMath>
+      <w:r>
+        <w:t xml:space="preserve">, or</w:t>
+      </w:r>
+      <w:r>
+        <w:t xml:space="preserve"> </w:t>
+      </w:r>
+      <w:r>
+        <w:rPr>
+          <w:iCs/>
+          <w:i/>
+        </w:rPr>
+        <w:t xml:space="preserve">k</w:t>
+      </w:r>
+      <w:r>
+        <w:t xml:space="preserve"> </w:t>
+      </w:r>
+      <w:r>
+        <w:t xml:space="preserve">normalized by a Schmidt number (</w:t>
+      </w:r>
+      <w:r>
+        <w:rPr>
+          <w:iCs/>
+          <w:i/>
+        </w:rPr>
+        <w:t xml:space="preserve">Sc</w:t>
+      </w:r>
+      <w:r>
+        <w:t xml:space="preserve">) of 600. This is to remove the effect of water temperature and gas type from predictive models, as warmer waters and lower</w:t>
+      </w:r>
+      <w:r>
+        <w:t xml:space="preserve"> </w:t>
+      </w:r>
+      <w:r>
+        <w:rPr>
+          <w:iCs/>
+          <w:i/>
+        </w:rPr>
+        <w:t xml:space="preserve">Sc</w:t>
+      </w:r>
+      <w:r>
+        <w:t xml:space="preserve"> </w:t>
+      </w:r>
+      <w:r>
+        <w:t xml:space="preserve">numbers both increase gas exchange rates</w:t>
+      </w:r>
+      <w:r>
+        <w:t xml:space="preserve"> </w:t>
+      </w:r>
+      <w:r>
+        <w:t xml:space="preserve">(Hall &amp; Ulseth, 2020)</w:t>
+      </w:r>
+      <w:r>
+        <w:t xml:space="preserve">. Specifically,</w:t>
+      </w:r>
+      <w:r>
+        <w:t xml:space="preserve"> </w:t>
+      </w:r>
+      <m:oMath>
+        <m:sSub>
+          <m:e>
+            <m:r>
+              <m:t>k</m:t>
+            </m:r>
+          </m:e>
+          <m:sub>
+            <m:r>
+              <m:t>600</m:t>
+            </m:r>
+          </m:sub>
+        </m:sSub>
+      </m:oMath>
+      <w:r>
+        <w:t xml:space="preserve"> </w:t>
+      </w:r>
+      <w:r>
+        <w:t xml:space="preserve">reflects the</w:t>
+      </w:r>
+      <w:r>
+        <w:t xml:space="preserve"> </w:t>
+      </w:r>
+      <m:oMath>
+        <m:sSub>
+          <m:e>
+            <m:r>
+              <m:t>k</m:t>
+            </m:r>
+          </m:e>
+          <m:sub>
+            <m:r>
+              <m:t>C</m:t>
+            </m:r>
+            <m:sSub>
+              <m:e>
+                <m:r>
+                  <m:t>O</m:t>
+                </m:r>
+              </m:e>
+              <m:sub>
+                <m:r>
+                  <m:t>2</m:t>
+                </m:r>
+              </m:sub>
+            </m:sSub>
+          </m:sub>
+        </m:sSub>
+      </m:oMath>
+      <w:r>
+        <w:t xml:space="preserve"> </w:t>
+      </w:r>
+      <w:r>
+        <w:t xml:space="preserve">at 20 degrees Celsius. Through this normalization, these models focus solely on geormorphic explanantions for variation in</w:t>
+      </w:r>
+      <w:r>
+        <w:t xml:space="preserve"> </w:t>
+      </w:r>
+      <w:r>
+        <w:rPr>
+          <w:iCs/>
+          <w:i/>
+        </w:rPr>
+        <w:t xml:space="preserve">k</w:t>
+      </w:r>
+      <w:r>
+        <w:t xml:space="preserve"> </w:t>
+      </w:r>
+      <w:r>
+        <w:t xml:space="preserve">(Hall &amp; Ulseth, 2020)</w:t>
+      </w:r>
+      <w:r>
+        <w:t xml:space="preserve">.</w:t>
+      </w:r>
+    </w:p>
+    <w:p>
+      <w:pPr>
+        <w:pStyle w:val="BodyText"/>
+      </w:pPr>
+      <w:r>
+        <w:t xml:space="preserve">Applying these</w:t>
+      </w:r>
+      <w:r>
+        <w:t xml:space="preserve"> </w:t>
+      </w:r>
+      <w:r>
+        <w:rPr>
+          <w:iCs/>
+          <w:i/>
+        </w:rPr>
+        <w:t xml:space="preserve">k</w:t>
+      </w:r>
+      <w:r>
+        <w:t xml:space="preserve"> </w:t>
+      </w:r>
+      <w:r>
+        <w:t xml:space="preserve">models across watersheds, regions, or continents is called</w:t>
+      </w:r>
+      <w:r>
+        <w:t xml:space="preserve"> </w:t>
+      </w:r>
+      <w:r>
+        <w:t xml:space="preserve">‘</w:t>
+      </w:r>
+      <w:r>
+        <w:t xml:space="preserve">upscaling.</w:t>
+      </w:r>
+      <w:r>
+        <w:t xml:space="preserve">’</w:t>
+      </w:r>
+      <w:r>
+        <w:t xml:space="preserve"> </w:t>
+      </w:r>
+      <w:r>
+        <w:t xml:space="preserve">This upscaling gives the impossible-to-measure</w:t>
+      </w:r>
+      <w:r>
+        <w:t xml:space="preserve"> </w:t>
+      </w:r>
+      <w:r>
+        <w:rPr>
+          <w:iCs/>
+          <w:i/>
+        </w:rPr>
+        <w:t xml:space="preserve">k</w:t>
+      </w:r>
+      <w:r>
+        <w:t xml:space="preserve"> </w:t>
+      </w:r>
+      <w:r>
+        <w:t xml:space="preserve">term in Equation 1 for any arbitrary number of rivers, but also changes the base parameters that ultimately control the final estimate of</w:t>
+      </w:r>
+      <w:r>
+        <w:t xml:space="preserve"> </w:t>
+      </w:r>
+      <m:oMath>
+        <m:r>
+          <m:t>F</m:t>
+        </m:r>
+        <m:r>
+          <m:t>C</m:t>
+        </m:r>
+        <m:sSub>
+          <m:e>
+            <m:r>
+              <m:t>O</m:t>
+            </m:r>
+          </m:e>
+          <m:sub>
+            <m:r>
+              <m:t>2</m:t>
+            </m:r>
+          </m:sub>
+        </m:sSub>
+      </m:oMath>
+      <w:r>
+        <w:t xml:space="preserve">. That is, by making</w:t>
+      </w:r>
+      <w:r>
+        <w:t xml:space="preserve"> </w:t>
+      </w:r>
+      <w:r>
+        <w:rPr>
+          <w:iCs/>
+          <w:i/>
+        </w:rPr>
+        <w:t xml:space="preserve">k</w:t>
+      </w:r>
+      <w:r>
+        <w:t xml:space="preserve"> </w:t>
+      </w:r>
+      <w:r>
+        <w:t xml:space="preserve">a function of hydraulics,</w:t>
+      </w:r>
+      <w:r>
+        <w:t xml:space="preserve"> </w:t>
       </w:r>
       <m:oMath>
         <m:r>
@@ -1325,23 +1700,10 @@
         </m:sSub>
       </m:oMath>
       <w:r>
-        <w:t xml:space="preserve">) from millions of rivers, but they also change the base parameters that ultimately control that aggregate estimate. That is, by making</w:t>
-      </w:r>
-      <w:r>
-        <w:t xml:space="preserve"> </w:t>
-      </w:r>
-      <w:r>
-        <w:rPr>
-          <w:iCs/>
-          <w:i/>
-        </w:rPr>
-        <w:t xml:space="preserve">k</w:t>
-      </w:r>
-      <w:r>
-        <w:t xml:space="preserve"> </w:t>
-      </w:r>
-      <w:r>
-        <w:t xml:space="preserve">a function of hydraulics,</w:t>
+        <w:t xml:space="preserve"> </w:t>
+      </w:r>
+      <w:r>
+        <w:t xml:space="preserve">is now a direct function of river hydraulics. This functional relationship is described in equation 2. It suggests that</w:t>
       </w:r>
       <w:r>
         <w:t xml:space="preserve"> </w:t>
@@ -1360,65 +1722,6 @@
             </m:r>
           </m:e>
           <m:sub>
-            <m:sSub>
-              <m:e>
-                <m:r>
-                  <m:t>2</m:t>
-                </m:r>
-              </m:e>
-              <m:sub>
-                <m:r>
-                  <m:t>u</m:t>
-                </m:r>
-                <m:r>
-                  <m:t>p</m:t>
-                </m:r>
-                <m:r>
-                  <m:t>s</m:t>
-                </m:r>
-                <m:r>
-                  <m:t>c</m:t>
-                </m:r>
-                <m:r>
-                  <m:t>a</m:t>
-                </m:r>
-                <m:r>
-                  <m:t>l</m:t>
-                </m:r>
-                <m:r>
-                  <m:t>e</m:t>
-                </m:r>
-                <m:r>
-                  <m:t>d</m:t>
-                </m:r>
-              </m:sub>
-            </m:sSub>
-          </m:sub>
-        </m:sSub>
-      </m:oMath>
-      <w:r>
-        <w:t xml:space="preserve"> </w:t>
-      </w:r>
-      <w:r>
-        <w:t xml:space="preserve">is now a direct function of river hydraulics. This functional relationship is described in equation 2. It suggests that</w:t>
-      </w:r>
-      <w:r>
-        <w:t xml:space="preserve"> </w:t>
-      </w:r>
-      <m:oMath>
-        <m:r>
-          <m:t>F</m:t>
-        </m:r>
-        <m:r>
-          <m:t>C</m:t>
-        </m:r>
-        <m:sSub>
-          <m:e>
-            <m:r>
-              <m:t>O</m:t>
-            </m:r>
-          </m:e>
-          <m:sub>
             <m:r>
               <m:t>2</m:t>
             </m:r>
@@ -1455,10 +1758,7 @@
         </m:sSub>
       </m:oMath>
       <w:r>
-        <w:t xml:space="preserve"> </w:t>
-      </w:r>
-      <w:r>
-        <w:t xml:space="preserve">as discussed previously, but also the accuracy and resolution of our river hydraulics estimates.</w:t>
+        <w:t xml:space="preserve">, but also the accuracy and resolution of our river hydraulics estimates.</w:t>
       </w:r>
     </w:p>
     <w:p>
@@ -1689,12 +1989,588 @@
         <w:pStyle w:val="FirstParagraph"/>
       </w:pPr>
       <w:r>
-        <w:t xml:space="preserve">There is a robust existing literature exploring spatiotemporal patterns in</w:t>
+        <w:t xml:space="preserve">Global upscalng has been attempted inthe literature.</w:t>
+      </w:r>
+      <w:r>
+        <w:t xml:space="preserve"> </w:t>
+      </w:r>
+      <w:r>
+        <w:t xml:space="preserve">Raymond et al. (2013)</w:t>
+      </w:r>
+      <w:r>
+        <w:t xml:space="preserve">,</w:t>
+      </w:r>
+      <w:r>
+        <w:t xml:space="preserve"> </w:t>
+      </w:r>
+      <w:r>
+        <w:t xml:space="preserve">Lauerwald et al. (2015)</w:t>
+      </w:r>
+      <w:r>
+        <w:t xml:space="preserve">, and</w:t>
+      </w:r>
+      <w:r>
+        <w:t xml:space="preserve"> </w:t>
+      </w:r>
+      <w:r>
+        <w:t xml:space="preserve">Horgby et al. (2019)</w:t>
+      </w:r>
+      <w:r>
+        <w:t xml:space="preserve"> </w:t>
+      </w:r>
+      <w:r>
+        <w:t xml:space="preserve">all relied on</w:t>
       </w:r>
       <w:r>
         <w:t xml:space="preserve"> </w:t>
       </w:r>
       <m:oMath>
+        <m:sSub>
+          <m:e>
+            <m:r>
+              <m:t>k</m:t>
+            </m:r>
+          </m:e>
+          <m:sub>
+            <m:r>
+              <m:t>C</m:t>
+            </m:r>
+            <m:sSub>
+              <m:e>
+                <m:r>
+                  <m:t>O</m:t>
+                </m:r>
+              </m:e>
+              <m:sub>
+                <m:r>
+                  <m:t>2</m:t>
+                </m:r>
+              </m:sub>
+            </m:sSub>
+          </m:sub>
+        </m:sSub>
+      </m:oMath>
+      <w:r>
+        <w:t xml:space="preserve"> </w:t>
+      </w:r>
+      <w:r>
+        <w:t xml:space="preserve">values indirectly estimated using mean annual streamflow models and hydraulic scaling equations to predict the hydraulic terms to in turn predict</w:t>
+      </w:r>
+      <w:r>
+        <w:t xml:space="preserve"> </w:t>
+      </w:r>
+      <m:oMath>
+        <m:sSub>
+          <m:e>
+            <m:r>
+              <m:t>k</m:t>
+            </m:r>
+          </m:e>
+          <m:sub>
+            <m:r>
+              <m:t>C</m:t>
+            </m:r>
+            <m:sSub>
+              <m:e>
+                <m:r>
+                  <m:t>O</m:t>
+                </m:r>
+              </m:e>
+              <m:sub>
+                <m:r>
+                  <m:t>2</m:t>
+                </m:r>
+              </m:sub>
+            </m:sSub>
+          </m:sub>
+        </m:sSub>
+      </m:oMath>
+      <w:r>
+        <w:t xml:space="preserve">, while</w:t>
+      </w:r>
+      <w:r>
+        <w:t xml:space="preserve"> </w:t>
+      </w:r>
+      <w:r>
+        <w:t xml:space="preserve">Borges et al. (2015)</w:t>
+      </w:r>
+      <w:r>
+        <w:t xml:space="preserve"> </w:t>
+      </w:r>
+      <w:r>
+        <w:t xml:space="preserve">used a combination of the above method and a constant</w:t>
+      </w:r>
+      <w:r>
+        <w:t xml:space="preserve"> </w:t>
+      </w:r>
+      <m:oMath>
+        <m:sSub>
+          <m:e>
+            <m:r>
+              <m:t>k</m:t>
+            </m:r>
+          </m:e>
+          <m:sub>
+            <m:r>
+              <m:t>C</m:t>
+            </m:r>
+            <m:sSub>
+              <m:e>
+                <m:r>
+                  <m:t>O</m:t>
+                </m:r>
+              </m:e>
+              <m:sub>
+                <m:r>
+                  <m:t>2</m:t>
+                </m:r>
+              </m:sub>
+            </m:sSub>
+          </m:sub>
+        </m:sSub>
+      </m:oMath>
+      <w:r>
+        <w:t xml:space="preserve"> </w:t>
+      </w:r>
+      <w:r>
+        <w:t xml:space="preserve">in space and time to upscale over Africa. In all of these foundational studies, the temporal dynamics of</w:t>
+      </w:r>
+      <w:r>
+        <w:t xml:space="preserve"> </w:t>
+      </w:r>
+      <m:oMath>
+        <m:sSub>
+          <m:e>
+            <m:r>
+              <m:t>k</m:t>
+            </m:r>
+          </m:e>
+          <m:sub>
+            <m:r>
+              <m:t>C</m:t>
+            </m:r>
+            <m:sSub>
+              <m:e>
+                <m:r>
+                  <m:t>O</m:t>
+                </m:r>
+              </m:e>
+              <m:sub>
+                <m:r>
+                  <m:t>2</m:t>
+                </m:r>
+              </m:sub>
+            </m:sSub>
+          </m:sub>
+        </m:sSub>
+      </m:oMath>
+      <w:r>
+        <w:t xml:space="preserve"> </w:t>
+      </w:r>
+      <w:r>
+        <w:t xml:space="preserve">(and thus dynamics in</w:t>
+      </w:r>
+      <w:r>
+        <w:t xml:space="preserve"> </w:t>
+      </w:r>
+      <m:oMath>
+        <m:r>
+          <m:t>F</m:t>
+        </m:r>
+        <m:r>
+          <m:t>C</m:t>
+        </m:r>
+        <m:sSub>
+          <m:e>
+            <m:r>
+              <m:t>O</m:t>
+            </m:r>
+          </m:e>
+          <m:sub>
+            <m:r>
+              <m:t>2</m:t>
+            </m:r>
+          </m:sub>
+        </m:sSub>
+      </m:oMath>
+      <w:r>
+        <w:t xml:space="preserve">) were ignored because of hydraulic data limitations. It has been shown at the field-scale that temporal dynamics of gas exchange can vary widely from site to site</w:t>
+      </w:r>
+      <w:r>
+        <w:t xml:space="preserve"> </w:t>
+      </w:r>
+      <w:r>
+        <w:t xml:space="preserve">(Wallin et al., 2011)</w:t>
+      </w:r>
+      <w:r>
+        <w:t xml:space="preserve">, but it has remained impractical to obtain temporally explicit</w:t>
+      </w:r>
+      <w:r>
+        <w:t xml:space="preserve"> </w:t>
+      </w:r>
+      <m:oMath>
+        <m:sSub>
+          <m:e>
+            <m:r>
+              <m:t>k</m:t>
+            </m:r>
+          </m:e>
+          <m:sub>
+            <m:r>
+              <m:t>C</m:t>
+            </m:r>
+            <m:sSub>
+              <m:e>
+                <m:r>
+                  <m:t>O</m:t>
+                </m:r>
+              </m:e>
+              <m:sub>
+                <m:r>
+                  <m:t>2</m:t>
+                </m:r>
+              </m:sub>
+            </m:sSub>
+          </m:sub>
+        </m:sSub>
+      </m:oMath>
+      <w:r>
+        <w:t xml:space="preserve"> </w:t>
+      </w:r>
+      <w:r>
+        <w:t xml:space="preserve">at continental-to-global scales. More recently,</w:t>
+      </w:r>
+      <w:r>
+        <w:t xml:space="preserve"> </w:t>
+      </w:r>
+      <w:r>
+        <w:rPr>
+          <w:iCs/>
+          <w:i/>
+        </w:rPr>
+        <w:t xml:space="preserve">Liu etal accepted</w:t>
+      </w:r>
+      <w:r>
+        <w:t xml:space="preserve"> </w:t>
+      </w:r>
+      <w:r>
+        <w:t xml:space="preserve">performed a first assessment of monthly temporal dynamics in the global river</w:t>
+      </w:r>
+      <w:r>
+        <w:t xml:space="preserve"> </w:t>
+      </w:r>
+      <m:oMath>
+        <m:r>
+          <m:t>C</m:t>
+        </m:r>
+        <m:sSub>
+          <m:e>
+            <m:r>
+              <m:t>O</m:t>
+            </m:r>
+          </m:e>
+          <m:sub>
+            <m:r>
+              <m:t>2</m:t>
+            </m:r>
+          </m:sub>
+        </m:sSub>
+      </m:oMath>
+      <w:r>
+        <w:t xml:space="preserve"> </w:t>
+      </w:r>
+      <w:r>
+        <w:t xml:space="preserve">flux, though they relied on modeled streamflow and used the same model for</w:t>
+      </w:r>
+      <w:r>
+        <w:t xml:space="preserve"> </w:t>
+      </w:r>
+      <m:oMath>
+        <m:sSub>
+          <m:e>
+            <m:r>
+              <m:t>k</m:t>
+            </m:r>
+          </m:e>
+          <m:sub>
+            <m:r>
+              <m:t>600</m:t>
+            </m:r>
+          </m:sub>
+        </m:sSub>
+      </m:oMath>
+      <w:r>
+        <w:t xml:space="preserve"> </w:t>
+      </w:r>
+      <w:r>
+        <w:t xml:space="preserve">as previous studies</w:t>
+      </w:r>
+      <w:r>
+        <w:t xml:space="preserve"> </w:t>
+      </w:r>
+      <w:r>
+        <w:t xml:space="preserve">(Raymond et al., 2013)</w:t>
+      </w:r>
+      <w:r>
+        <w:t xml:space="preserve"> </w:t>
+      </w:r>
+      <w:r>
+        <w:t xml:space="preserve">to achieve this.</w:t>
+      </w:r>
+    </w:p>
+    <w:p>
+      <w:pPr>
+        <w:pStyle w:val="BodyText"/>
+      </w:pPr>
+      <w:r>
+        <w:t xml:space="preserve">Wang et al. (2021)</w:t>
+      </w:r>
+      <w:r>
+        <w:t xml:space="preserve"> </w:t>
+      </w:r>
+      <w:r>
+        <w:t xml:space="preserve">recently attempted to address this global</w:t>
+      </w:r>
+      <w:r>
+        <w:t xml:space="preserve"> </w:t>
+      </w:r>
+      <w:r>
+        <w:rPr>
+          <w:iCs/>
+          <w:i/>
+        </w:rPr>
+        <w:t xml:space="preserve">k</w:t>
+      </w:r>
+      <w:r>
+        <w:t xml:space="preserve"> </w:t>
+      </w:r>
+      <w:r>
+        <w:t xml:space="preserve">problem by simulating</w:t>
+      </w:r>
+      <w:r>
+        <w:t xml:space="preserve"> </w:t>
+      </w:r>
+      <m:oMath>
+        <m:sSub>
+          <m:e>
+            <m:r>
+              <m:t>k</m:t>
+            </m:r>
+          </m:e>
+          <m:sub>
+            <m:sSub>
+              <m:e>
+                <m:r>
+                  <m:t>O</m:t>
+                </m:r>
+              </m:e>
+              <m:sub>
+                <m:r>
+                  <m:t>2</m:t>
+                </m:r>
+              </m:sub>
+            </m:sSub>
+          </m:sub>
+        </m:sSub>
+      </m:oMath>
+      <w:r>
+        <w:t xml:space="preserve"> </w:t>
+      </w:r>
+      <w:r>
+        <w:t xml:space="preserve">in 35 rivers of many sizes (widths ranging from 0.23–349m) using a stream metabolism model</w:t>
+      </w:r>
+      <w:r>
+        <w:t xml:space="preserve"> </w:t>
+      </w:r>
+      <w:r>
+        <w:t xml:space="preserve">(Appling et al., 2018)</w:t>
+      </w:r>
+      <w:r>
+        <w:t xml:space="preserve"> </w:t>
+      </w:r>
+      <w:r>
+        <w:t xml:space="preserve">and in situ dissolved oxygen (DO) datasets to infer what</w:t>
+      </w:r>
+      <w:r>
+        <w:t xml:space="preserve"> </w:t>
+      </w:r>
+      <m:oMath>
+        <m:sSub>
+          <m:e>
+            <m:r>
+              <m:t>K</m:t>
+            </m:r>
+          </m:e>
+          <m:sub>
+            <m:sSub>
+              <m:e>
+                <m:r>
+                  <m:t>O</m:t>
+                </m:r>
+              </m:e>
+              <m:sub>
+                <m:r>
+                  <m:t>2</m:t>
+                </m:r>
+              </m:sub>
+            </m:sSub>
+          </m:sub>
+        </m:sSub>
+      </m:oMath>
+      <w:r>
+        <w:t xml:space="preserve"> </w:t>
+      </w:r>
+      <w:r>
+        <w:t xml:space="preserve">must have been to produce their</w:t>
+      </w:r>
+      <w:r>
+        <w:t xml:space="preserve"> </w:t>
+      </w:r>
+      <w:r>
+        <w:t xml:space="preserve">‘</w:t>
+      </w:r>
+      <w:r>
+        <w:t xml:space="preserve">observations.</w:t>
+      </w:r>
+      <w:r>
+        <w:t xml:space="preserve">’</w:t>
+      </w:r>
+      <w:r>
+        <w:t xml:space="preserve"> </w:t>
+      </w:r>
+      <w:r>
+        <w:t xml:space="preserve">They then compared this simulated dataset against direct measurements of</w:t>
+      </w:r>
+      <w:r>
+        <w:t xml:space="preserve"> </w:t>
+      </w:r>
+      <w:r>
+        <w:rPr>
+          <w:iCs/>
+          <w:i/>
+        </w:rPr>
+        <w:t xml:space="preserve">k</w:t>
+      </w:r>
+      <w:r>
+        <w:t xml:space="preserve">, finding similar performance and parameter values against process-based models of gas evasion. However, they were still limited by a lack of direct hydraulic measurements and had to rely on hydraulic scaling equations to estimate river depth and velocity. Even though approaches like</w:t>
+      </w:r>
+      <w:r>
+        <w:t xml:space="preserve"> </w:t>
+      </w:r>
+      <w:r>
+        <w:t xml:space="preserve">Wang et al. (2021)</w:t>
+      </w:r>
+      <w:r>
+        <w:t xml:space="preserve">’s are incredibly useful for expanding our mechanistic understanding of gas exchange, they are less useful for global upscaling purposes as they rely on highly detailed in situ DO data for every river</w:t>
+      </w:r>
+      <w:r>
+        <w:t xml:space="preserve"> </w:t>
+      </w:r>
+      <w:r>
+        <w:t xml:space="preserve">(Hall &amp; Ulseth, 2020)</w:t>
+      </w:r>
+      <w:r>
+        <w:t xml:space="preserve">.</w:t>
+      </w:r>
+    </w:p>
+    <w:p>
+      <w:pPr>
+        <w:pStyle w:val="BodyText"/>
+      </w:pPr>
+      <w:r>
+        <w:t xml:space="preserve">We have established that literature has a reasonably good understanding of</w:t>
+      </w:r>
+      <w:r>
+        <w:t xml:space="preserve"> </w:t>
+      </w:r>
+      <m:oMath>
+        <m:r>
+          <m:t>δ</m:t>
+        </m:r>
+        <m:r>
+          <m:t>C</m:t>
+        </m:r>
+        <m:sSub>
+          <m:e>
+            <m:r>
+              <m:t>O</m:t>
+            </m:r>
+          </m:e>
+          <m:sub>
+            <m:r>
+              <m:t>2</m:t>
+            </m:r>
+          </m:sub>
+        </m:sSub>
+      </m:oMath>
+      <w:r>
+        <w:t xml:space="preserve"> </w:t>
+      </w:r>
+      <w:r>
+        <w:t xml:space="preserve">and a poor understanding in</w:t>
+      </w:r>
+      <w:r>
+        <w:t xml:space="preserve"> </w:t>
+      </w:r>
+      <m:oMath>
+        <m:sSub>
+          <m:e>
+            <m:r>
+              <m:t>k</m:t>
+            </m:r>
+          </m:e>
+          <m:sub>
+            <m:r>
+              <m:t>600</m:t>
+            </m:r>
+          </m:sub>
+        </m:sSub>
+      </m:oMath>
+      <w:r>
+        <w:t xml:space="preserve"> </w:t>
+      </w:r>
+      <w:r>
+        <w:t xml:space="preserve">(and therefore</w:t>
+      </w:r>
+      <w:r>
+        <w:t xml:space="preserve"> </w:t>
+      </w:r>
+      <m:oMath>
+        <m:sSub>
+          <m:e>
+            <m:r>
+              <m:t>k</m:t>
+            </m:r>
+          </m:e>
+          <m:sub>
+            <m:r>
+              <m:t>C</m:t>
+            </m:r>
+            <m:sSub>
+              <m:e>
+                <m:r>
+                  <m:t>O</m:t>
+                </m:r>
+              </m:e>
+              <m:sub>
+                <m:r>
+                  <m:t>2</m:t>
+                </m:r>
+              </m:sub>
+            </m:sSub>
+          </m:sub>
+        </m:sSub>
+      </m:oMath>
+      <w:r>
+        <w:t xml:space="preserve">) across large areas and in time. In theory, the discrepancy between the quality of our</w:t>
+      </w:r>
+      <w:r>
+        <w:t xml:space="preserve"> </w:t>
+      </w:r>
+      <m:oMath>
+        <m:r>
+          <m:t>δ</m:t>
+        </m:r>
         <m:r>
           <m:t>C</m:t>
         </m:r>
@@ -1736,76 +2612,7 @@
         <w:t xml:space="preserve"> </w:t>
       </w:r>
       <w:r>
-        <w:t xml:space="preserve">(e.g. Aho, Fair, et al., 2021; Aho &amp; Raymond, 2019; Crawford et al., 2017; Liu &amp; Raymond, 2018; Peter et al., 2014; Ran et al., 2017; Raymond et al., 2000; Rocher-Ros et al., 2019)</w:t>
-      </w:r>
-      <w:r>
-        <w:t xml:space="preserve">. This work has lead to recent river-reach explicit modeling of</w:t>
-      </w:r>
-      <w:r>
-        <w:t xml:space="preserve"> </w:t>
-      </w:r>
-      <m:oMath>
-        <m:r>
-          <m:t>δ</m:t>
-        </m:r>
-        <m:r>
-          <m:t>C</m:t>
-        </m:r>
-        <m:sSub>
-          <m:e>
-            <m:r>
-              <m:t>O</m:t>
-            </m:r>
-          </m:e>
-          <m:sub>
-            <m:r>
-              <m:t>2</m:t>
-            </m:r>
-          </m:sub>
-        </m:sSub>
-      </m:oMath>
-      <w:r>
-        <w:t xml:space="preserve"> </w:t>
-      </w:r>
-      <w:r>
-        <w:t xml:space="preserve">using global hydrography datasets at up to monthly temporal resolutions [</w:t>
-      </w:r>
-      <w:r>
-        <w:t xml:space="preserve">Horgby et al. (2019)</w:t>
-      </w:r>
-      <w:r>
-        <w:t xml:space="preserve">;</w:t>
-      </w:r>
-      <w:r>
-        <w:t xml:space="preserve"> </w:t>
-      </w:r>
-      <w:r>
-        <w:t xml:space="preserve">Brinkerhoff et al. (2021)</w:t>
-      </w:r>
-      <w:r>
-        <w:t xml:space="preserve">;</w:t>
-      </w:r>
-      <w:r>
-        <w:t xml:space="preserve"> </w:t>
-      </w:r>
-      <w:r>
-        <w:t xml:space="preserve">Saccardi &amp; Winnick (2021)</w:t>
-      </w:r>
-      <w:r>
-        <w:t xml:space="preserve">;</w:t>
-      </w:r>
-      <w:r>
-        <w:t xml:space="preserve"> </w:t>
-      </w:r>
-      <w:r>
-        <w:rPr>
-          <w:iCs/>
-          <w:i/>
-        </w:rPr>
-        <w:t xml:space="preserve">Liu accepetd</w:t>
-      </w:r>
-      <w:r>
-        <w:t xml:space="preserve">], but an equivalently sophisticated representation of</w:t>
+        <w:t xml:space="preserve">and</w:t>
       </w:r>
       <w:r>
         <w:t xml:space="preserve"> </w:t>
@@ -1840,54 +2647,7 @@
         <w:t xml:space="preserve"> </w:t>
       </w:r>
       <w:r>
-        <w:t xml:space="preserve">is still lacking. As equations 1 and 2 dictate,</w:t>
-      </w:r>
-      <w:r>
-        <w:t xml:space="preserve"> </w:t>
-      </w:r>
-      <m:oMath>
-        <m:r>
-          <m:t>C</m:t>
-        </m:r>
-        <m:sSub>
-          <m:e>
-            <m:r>
-              <m:t>O</m:t>
-            </m:r>
-          </m:e>
-          <m:sub>
-            <m:sSub>
-              <m:e>
-                <m:r>
-                  <m:t>2</m:t>
-                </m:r>
-              </m:e>
-              <m:sub>
-                <m:r>
-                  <m:t>w</m:t>
-                </m:r>
-                <m:r>
-                  <m:t>a</m:t>
-                </m:r>
-                <m:r>
-                  <m:t>t</m:t>
-                </m:r>
-                <m:r>
-                  <m:t>e</m:t>
-                </m:r>
-                <m:r>
-                  <m:t>r</m:t>
-                </m:r>
-              </m:sub>
-            </m:sSub>
-          </m:sub>
-        </m:sSub>
-      </m:oMath>
-      <w:r>
-        <w:t xml:space="preserve"> </w:t>
-      </w:r>
-      <w:r>
-        <w:t xml:space="preserve">and</w:t>
+        <w:t xml:space="preserve">estimates could be alleviated if direct hydraulics measurements (and in turn</w:t>
       </w:r>
       <w:r>
         <w:t xml:space="preserve"> </w:t>
@@ -1922,587 +2682,7 @@
         <w:t xml:space="preserve"> </w:t>
       </w:r>
       <w:r>
-        <w:t xml:space="preserve">share the burden of calculating</w:t>
-      </w:r>
-      <w:r>
-        <w:t xml:space="preserve"> </w:t>
-      </w:r>
-      <m:oMath>
-        <m:r>
-          <m:t>F</m:t>
-        </m:r>
-        <m:r>
-          <m:t>C</m:t>
-        </m:r>
-        <m:sSub>
-          <m:e>
-            <m:r>
-              <m:t>O</m:t>
-            </m:r>
-          </m:e>
-          <m:sub>
-            <m:r>
-              <m:t>2</m:t>
-            </m:r>
-          </m:sub>
-        </m:sSub>
-      </m:oMath>
-      <w:r>
-        <w:t xml:space="preserve"> </w:t>
-      </w:r>
-      <w:r>
-        <w:t xml:space="preserve">and therefore these next-generation models will have to contend with this discrepancy, which is directly dictated by the lack of direct measurements of global river hydraulics.</w:t>
-      </w:r>
-    </w:p>
-    <w:p>
-      <w:pPr>
-        <w:pStyle w:val="BodyText"/>
-      </w:pPr>
-      <w:r>
-        <w:t xml:space="preserve">For example, to upscale</w:t>
-      </w:r>
-      <w:r>
-        <w:t xml:space="preserve"> </w:t>
-      </w:r>
-      <m:oMath>
-        <m:r>
-          <m:t>F</m:t>
-        </m:r>
-        <m:r>
-          <m:t>C</m:t>
-        </m:r>
-        <m:sSub>
-          <m:e>
-            <m:r>
-              <m:t>O</m:t>
-            </m:r>
-          </m:e>
-          <m:sub>
-            <m:r>
-              <m:t>2</m:t>
-            </m:r>
-          </m:sub>
-        </m:sSub>
-      </m:oMath>
-      <w:r>
-        <w:t xml:space="preserve"> </w:t>
-      </w:r>
-      <w:r>
-        <w:t xml:space="preserve">globally,</w:t>
-      </w:r>
-      <w:r>
-        <w:t xml:space="preserve"> </w:t>
-      </w:r>
-      <w:r>
-        <w:t xml:space="preserve">Raymond et al. (2013)</w:t>
-      </w:r>
-      <w:r>
-        <w:t xml:space="preserve">,</w:t>
-      </w:r>
-      <w:r>
-        <w:t xml:space="preserve"> </w:t>
-      </w:r>
-      <w:r>
-        <w:t xml:space="preserve">Lauerwald et al. (2015)</w:t>
-      </w:r>
-      <w:r>
-        <w:t xml:space="preserve">, and</w:t>
-      </w:r>
-      <w:r>
-        <w:t xml:space="preserve"> </w:t>
-      </w:r>
-      <w:r>
-        <w:t xml:space="preserve">Horgby et al. (2019)</w:t>
-      </w:r>
-      <w:r>
-        <w:t xml:space="preserve"> </w:t>
-      </w:r>
-      <w:r>
-        <w:t xml:space="preserve">all relied on</w:t>
-      </w:r>
-      <w:r>
-        <w:t xml:space="preserve"> </w:t>
-      </w:r>
-      <m:oMath>
-        <m:sSub>
-          <m:e>
-            <m:r>
-              <m:t>k</m:t>
-            </m:r>
-          </m:e>
-          <m:sub>
-            <m:r>
-              <m:t>C</m:t>
-            </m:r>
-            <m:sSub>
-              <m:e>
-                <m:r>
-                  <m:t>O</m:t>
-                </m:r>
-              </m:e>
-              <m:sub>
-                <m:r>
-                  <m:t>2</m:t>
-                </m:r>
-              </m:sub>
-            </m:sSub>
-          </m:sub>
-        </m:sSub>
-      </m:oMath>
-      <w:r>
-        <w:t xml:space="preserve"> </w:t>
-      </w:r>
-      <w:r>
-        <w:t xml:space="preserve">values indirectly estimated using mean annual streamflow models and scaling equations to predict hydraulic terms, while</w:t>
-      </w:r>
-      <w:r>
-        <w:t xml:space="preserve"> </w:t>
-      </w:r>
-      <w:r>
-        <w:t xml:space="preserve">Borges et al. (2015)</w:t>
-      </w:r>
-      <w:r>
-        <w:t xml:space="preserve"> </w:t>
-      </w:r>
-      <w:r>
-        <w:t xml:space="preserve">used a combination of the above method and a constant</w:t>
-      </w:r>
-      <w:r>
-        <w:t xml:space="preserve"> </w:t>
-      </w:r>
-      <m:oMath>
-        <m:sSub>
-          <m:e>
-            <m:r>
-              <m:t>k</m:t>
-            </m:r>
-          </m:e>
-          <m:sub>
-            <m:r>
-              <m:t>C</m:t>
-            </m:r>
-            <m:sSub>
-              <m:e>
-                <m:r>
-                  <m:t>O</m:t>
-                </m:r>
-              </m:e>
-              <m:sub>
-                <m:r>
-                  <m:t>2</m:t>
-                </m:r>
-              </m:sub>
-            </m:sSub>
-          </m:sub>
-        </m:sSub>
-      </m:oMath>
-      <w:r>
-        <w:t xml:space="preserve"> </w:t>
-      </w:r>
-      <w:r>
-        <w:t xml:space="preserve">in space and time to upscale over Africa. In all of these foundational studies, the temporal dynamics of the gas exchange velocity (and thus</w:t>
-      </w:r>
-      <w:r>
-        <w:t xml:space="preserve"> </w:t>
-      </w:r>
-      <m:oMath>
-        <m:r>
-          <m:t>F</m:t>
-        </m:r>
-        <m:r>
-          <m:t>C</m:t>
-        </m:r>
-        <m:sSub>
-          <m:e>
-            <m:r>
-              <m:t>O</m:t>
-            </m:r>
-          </m:e>
-          <m:sub>
-            <m:r>
-              <m:t>2</m:t>
-            </m:r>
-          </m:sub>
-        </m:sSub>
-      </m:oMath>
-      <w:r>
-        <w:t xml:space="preserve">) were ignored because of hydraulic data limitations. It has been shown at the field-scale that temporal dynamics of gas exchange can vary widely from site to site</w:t>
-      </w:r>
-      <w:r>
-        <w:t xml:space="preserve"> </w:t>
-      </w:r>
-      <w:r>
-        <w:t xml:space="preserve">(Wallin et al., 2011)</w:t>
-      </w:r>
-      <w:r>
-        <w:t xml:space="preserve">, but it has remained impractical to obtain temporally explicit</w:t>
-      </w:r>
-      <w:r>
-        <w:t xml:space="preserve"> </w:t>
-      </w:r>
-      <m:oMath>
-        <m:sSub>
-          <m:e>
-            <m:r>
-              <m:t>k</m:t>
-            </m:r>
-          </m:e>
-          <m:sub>
-            <m:r>
-              <m:t>C</m:t>
-            </m:r>
-            <m:sSub>
-              <m:e>
-                <m:r>
-                  <m:t>O</m:t>
-                </m:r>
-              </m:e>
-              <m:sub>
-                <m:r>
-                  <m:t>2</m:t>
-                </m:r>
-              </m:sub>
-            </m:sSub>
-          </m:sub>
-        </m:sSub>
-      </m:oMath>
-      <w:r>
-        <w:t xml:space="preserve"> </w:t>
-      </w:r>
-      <w:r>
-        <w:t xml:space="preserve">at continental-to-global scales. More recently,</w:t>
-      </w:r>
-      <w:r>
-        <w:t xml:space="preserve"> </w:t>
-      </w:r>
-      <w:r>
-        <w:rPr>
-          <w:iCs/>
-          <w:i/>
-        </w:rPr>
-        <w:t xml:space="preserve">Liu etal accepted</w:t>
-      </w:r>
-      <w:r>
-        <w:t xml:space="preserve"> </w:t>
-      </w:r>
-      <w:r>
-        <w:t xml:space="preserve">performed a first assessment of monthly temporal dynamics in the global river</w:t>
-      </w:r>
-      <w:r>
-        <w:t xml:space="preserve"> </w:t>
-      </w:r>
-      <m:oMath>
-        <m:r>
-          <m:t>C</m:t>
-        </m:r>
-        <m:sSub>
-          <m:e>
-            <m:r>
-              <m:t>O</m:t>
-            </m:r>
-          </m:e>
-          <m:sub>
-            <m:r>
-              <m:t>2</m:t>
-            </m:r>
-          </m:sub>
-        </m:sSub>
-      </m:oMath>
-      <w:r>
-        <w:t xml:space="preserve"> </w:t>
-      </w:r>
-      <w:r>
-        <w:t xml:space="preserve">flux, though they relied on modeled streamflow and used the same model for</w:t>
-      </w:r>
-      <w:r>
-        <w:t xml:space="preserve"> </w:t>
-      </w:r>
-      <m:oMath>
-        <m:sSub>
-          <m:e>
-            <m:r>
-              <m:t>k</m:t>
-            </m:r>
-          </m:e>
-          <m:sub>
-            <m:r>
-              <m:t>600</m:t>
-            </m:r>
-          </m:sub>
-        </m:sSub>
-      </m:oMath>
-      <w:r>
-        <w:t xml:space="preserve"> </w:t>
-      </w:r>
-      <w:r>
-        <w:t xml:space="preserve">as previous studies</w:t>
-      </w:r>
-      <w:r>
-        <w:t xml:space="preserve"> </w:t>
-      </w:r>
-      <w:r>
-        <w:t xml:space="preserve">(Raymond et al., 2013)</w:t>
-      </w:r>
-      <w:r>
-        <w:t xml:space="preserve"> </w:t>
-      </w:r>
-      <w:r>
-        <w:t xml:space="preserve">to achieve this.</w:t>
-      </w:r>
-    </w:p>
-    <w:p>
-      <w:pPr>
-        <w:pStyle w:val="BodyText"/>
-      </w:pPr>
-      <w:r>
-        <w:t xml:space="preserve">Wang et al. (2021)</w:t>
-      </w:r>
-      <w:r>
-        <w:t xml:space="preserve"> </w:t>
-      </w:r>
-      <w:r>
-        <w:t xml:space="preserve">recently attempted to address this global</w:t>
-      </w:r>
-      <w:r>
-        <w:t xml:space="preserve"> </w:t>
-      </w:r>
-      <w:r>
-        <w:rPr>
-          <w:iCs/>
-          <w:i/>
-        </w:rPr>
-        <w:t xml:space="preserve">k</w:t>
-      </w:r>
-      <w:r>
-        <w:t xml:space="preserve"> </w:t>
-      </w:r>
-      <w:r>
-        <w:t xml:space="preserve">problem by simulating</w:t>
-      </w:r>
-      <w:r>
-        <w:t xml:space="preserve"> </w:t>
-      </w:r>
-      <m:oMath>
-        <m:sSub>
-          <m:e>
-            <m:r>
-              <m:t>k</m:t>
-            </m:r>
-          </m:e>
-          <m:sub>
-            <m:sSub>
-              <m:e>
-                <m:r>
-                  <m:t>O</m:t>
-                </m:r>
-              </m:e>
-              <m:sub>
-                <m:r>
-                  <m:t>2</m:t>
-                </m:r>
-              </m:sub>
-            </m:sSub>
-          </m:sub>
-        </m:sSub>
-      </m:oMath>
-      <w:r>
-        <w:t xml:space="preserve"> </w:t>
-      </w:r>
-      <w:r>
-        <w:t xml:space="preserve">in 35 rivers of many sizes (widths ranging from 0.23–349m) using a stream metabolism model</w:t>
-      </w:r>
-      <w:r>
-        <w:t xml:space="preserve"> </w:t>
-      </w:r>
-      <w:r>
-        <w:t xml:space="preserve">(Appling et al., 2018)</w:t>
-      </w:r>
-      <w:r>
-        <w:t xml:space="preserve"> </w:t>
-      </w:r>
-      <w:r>
-        <w:t xml:space="preserve">and in situ dissolved oxygen (DO) datasets to infer what</w:t>
-      </w:r>
-      <w:r>
-        <w:t xml:space="preserve"> </w:t>
-      </w:r>
-      <w:r>
-        <w:rPr>
-          <w:iCs/>
-          <w:i/>
-        </w:rPr>
-        <w:t xml:space="preserve">k</w:t>
-      </w:r>
-      <w:r>
-        <w:t xml:space="preserve"> </w:t>
-      </w:r>
-      <w:r>
-        <w:t xml:space="preserve">must have been to produce their</w:t>
-      </w:r>
-      <w:r>
-        <w:t xml:space="preserve"> </w:t>
-      </w:r>
-      <w:r>
-        <w:t xml:space="preserve">‘</w:t>
-      </w:r>
-      <w:r>
-        <w:t xml:space="preserve">observations.</w:t>
-      </w:r>
-      <w:r>
-        <w:t xml:space="preserve">’</w:t>
-      </w:r>
-      <w:r>
-        <w:t xml:space="preserve"> </w:t>
-      </w:r>
-      <w:r>
-        <w:t xml:space="preserve">They then compared this simulated dataset against direct measurements of</w:t>
-      </w:r>
-      <w:r>
-        <w:t xml:space="preserve"> </w:t>
-      </w:r>
-      <w:r>
-        <w:rPr>
-          <w:iCs/>
-          <w:i/>
-        </w:rPr>
-        <w:t xml:space="preserve">k</w:t>
-      </w:r>
-      <w:r>
-        <w:t xml:space="preserve">, finding similar performance and parameter values for process-based models of gas evasion. However, they were still limited by a lack of direct hydraulic measurements and had to rely on scaling equations to estimate river depth and velocity. Even though approaches like this are incredibly useful for expanding our mechanistic understanding of gas exchange, it is less useful for global upscaling purposes as it relies on highly detailed in situ DO data for every river</w:t>
-      </w:r>
-      <w:r>
-        <w:t xml:space="preserve"> </w:t>
-      </w:r>
-      <w:r>
-        <w:t xml:space="preserve">(Hall &amp; Ulseth, 2020)</w:t>
-      </w:r>
-      <w:r>
-        <w:t xml:space="preserve">.</w:t>
-      </w:r>
-    </w:p>
-    <w:p>
-      <w:pPr>
-        <w:pStyle w:val="BodyText"/>
-      </w:pPr>
-      <w:r>
-        <w:t xml:space="preserve">In theory, the discrepancy between the quality of our</w:t>
-      </w:r>
-      <w:r>
-        <w:t xml:space="preserve"> </w:t>
-      </w:r>
-      <m:oMath>
-        <m:r>
-          <m:t>C</m:t>
-        </m:r>
-        <m:sSub>
-          <m:e>
-            <m:r>
-              <m:t>O</m:t>
-            </m:r>
-          </m:e>
-          <m:sub>
-            <m:sSub>
-              <m:e>
-                <m:r>
-                  <m:t>2</m:t>
-                </m:r>
-              </m:e>
-              <m:sub>
-                <m:r>
-                  <m:t>w</m:t>
-                </m:r>
-                <m:r>
-                  <m:t>a</m:t>
-                </m:r>
-                <m:r>
-                  <m:t>t</m:t>
-                </m:r>
-                <m:r>
-                  <m:t>e</m:t>
-                </m:r>
-                <m:r>
-                  <m:t>r</m:t>
-                </m:r>
-              </m:sub>
-            </m:sSub>
-          </m:sub>
-        </m:sSub>
-      </m:oMath>
-      <w:r>
-        <w:t xml:space="preserve"> </w:t>
-      </w:r>
-      <w:r>
-        <w:t xml:space="preserve">and</w:t>
-      </w:r>
-      <w:r>
-        <w:t xml:space="preserve"> </w:t>
-      </w:r>
-      <m:oMath>
-        <m:sSub>
-          <m:e>
-            <m:r>
-              <m:t>k</m:t>
-            </m:r>
-          </m:e>
-          <m:sub>
-            <m:r>
-              <m:t>C</m:t>
-            </m:r>
-            <m:sSub>
-              <m:e>
-                <m:r>
-                  <m:t>O</m:t>
-                </m:r>
-              </m:e>
-              <m:sub>
-                <m:r>
-                  <m:t>2</m:t>
-                </m:r>
-              </m:sub>
-            </m:sSub>
-          </m:sub>
-        </m:sSub>
-      </m:oMath>
-      <w:r>
-        <w:t xml:space="preserve"> </w:t>
-      </w:r>
-      <w:r>
-        <w:t xml:space="preserve">estimates could be alleviated if direct hydraulics measurements (and in turn</w:t>
-      </w:r>
-      <w:r>
-        <w:t xml:space="preserve"> </w:t>
-      </w:r>
-      <m:oMath>
-        <m:sSub>
-          <m:e>
-            <m:r>
-              <m:t>k</m:t>
-            </m:r>
-          </m:e>
-          <m:sub>
-            <m:r>
-              <m:t>C</m:t>
-            </m:r>
-            <m:sSub>
-              <m:e>
-                <m:r>
-                  <m:t>O</m:t>
-                </m:r>
-              </m:e>
-              <m:sub>
-                <m:r>
-                  <m:t>2</m:t>
-                </m:r>
-              </m:sub>
-            </m:sSub>
-          </m:sub>
-        </m:sSub>
-      </m:oMath>
-      <w:r>
-        <w:t xml:space="preserve"> </w:t>
-      </w:r>
-      <w:r>
-        <w:t xml:space="preserve">via equation 2) were available at the global scale at a sufficient temporal resolution. This is turn would also address the uncertainty regarding continental-to-global scale temporal dynamics of gas exchange noted earlier. Conveniently, these data will soon be available via the upcoming NASA/CNES/UKSA/CSA Surface Water and Ocean Topography (SWOT) satellite mission. SWOT is expected to launch in 2022 and provide the world’s first direct measurements of global water surface extent and elevation (and therefore water surface slope) at novel temporal resolutions. SWOT is a wide swath radar interferometer and will sample rivers every 1 to 7 days per 21 day repeat cycle, measuring rivers wider than 100m with a goal of expanding this to rivers at least 50m wide</w:t>
+        <w:t xml:space="preserve">via equation 2) were available at the global scale at a sufficient temporal resolution. This is turn would also address the uncertainty regarding continental-to-global scale temporal dynamics of gas exchange noted earlier. Conveniently, these hydraulic data will soon be available via the upcoming NASA/CNES/UKSA/CSA Surface Water and Ocean Topography (SWOT) satellite mission. SWOT is expected to launch in 2022 and provide the world’s first direct measurements of global water surface extent and elevation (and therefore water surface slope) at novel temporal resolutions. SWOT is a wide swath radar interferometer and will sample rivers every 1 to 7 days per 21 day repeat cycle, measuring rivers wider than 100m with a goal of expanding this to rivers at least 50m wide</w:t>
       </w:r>
       <w:r>
         <w:t xml:space="preserve"> </w:t>
@@ -2612,7 +2792,7 @@
         <w:t xml:space="preserve"> </w:t>
       </w:r>
       <w:r>
-        <w:t xml:space="preserve">to develop a process-based model for large-river (here defined as wider than 50m) gas exchange. We then take these findings and explore the second question by implementing this hydraulic model, which in turn defines</w:t>
+        <w:t xml:space="preserve">to develop a process-based model for large-river (here defined as wider than 50m to align with SWOT)</w:t>
       </w:r>
       <w:r>
         <w:t xml:space="preserve"> </w:t>
@@ -2632,13 +2812,7 @@
         </m:sSub>
       </m:oMath>
       <w:r>
-        <w:t xml:space="preserve">, within an algorithm named BIKER (</w:t>
-      </w:r>
-      <w:r>
-        <w:t xml:space="preserve">‘</w:t>
-      </w:r>
-      <w:r>
-        <w:t xml:space="preserve">Bayesian Inference of the</w:t>
+        <w:t xml:space="preserve">. We then take these findings and explore the second question by implementing this hydraulic model, which in turn defines</w:t>
       </w:r>
       <w:r>
         <w:t xml:space="preserve"> </w:t>
@@ -2658,6 +2832,32 @@
         </m:sSub>
       </m:oMath>
       <w:r>
+        <w:t xml:space="preserve">, within an algorithm named BIKER (</w:t>
+      </w:r>
+      <w:r>
+        <w:t xml:space="preserve">‘</w:t>
+      </w:r>
+      <w:r>
+        <w:t xml:space="preserve">Bayesian Inference of the</w:t>
+      </w:r>
+      <w:r>
+        <w:t xml:space="preserve"> </w:t>
+      </w:r>
+      <m:oMath>
+        <m:sSub>
+          <m:e>
+            <m:r>
+              <m:t>k</m:t>
+            </m:r>
+          </m:e>
+          <m:sub>
+            <m:r>
+              <m:t>600</m:t>
+            </m:r>
+          </m:sub>
+        </m:sSub>
+      </m:oMath>
+      <w:r>
         <w:t xml:space="preserve"> </w:t>
       </w:r>
       <w:r>
@@ -2667,25 +2867,30 @@
         <w:t xml:space="preserve">’</w:t>
       </w:r>
       <w:r>
-        <w:t xml:space="preserve">). The goal of BIKER is to require no in situ inputs of any kind (although in situ data could be ingested and should improve results) such that it is globally implementable on any SWOT-observable river. We validate BIKER on 47 SWOT-simulated rivers (as SWOT has not yet launched) under two</w:t>
-      </w:r>
-      <w:r>
-        <w:t xml:space="preserve"> </w:t>
-      </w:r>
-      <w:r>
-        <w:t xml:space="preserve">‘</w:t>
-      </w:r>
-      <w:r>
-        <w:t xml:space="preserve">measurement-error</w:t>
-      </w:r>
-      <w:r>
-        <w:t xml:space="preserve">’</w:t>
-      </w:r>
-      <w:r>
-        <w:t xml:space="preserve"> </w:t>
-      </w:r>
-      <w:r>
-        <w:t xml:space="preserve">scenarios to explore algorithm robustness to the expected measurement errors implicit in the satellite’s observations. Finally, we also couple BIKER’s</w:t>
+        <w:t xml:space="preserve">) to infer</w:t>
+      </w:r>
+      <w:r>
+        <w:t xml:space="preserve"> </w:t>
+      </w:r>
+      <m:oMath>
+        <m:sSub>
+          <m:e>
+            <m:r>
+              <m:t>k</m:t>
+            </m:r>
+          </m:e>
+          <m:sub>
+            <m:r>
+              <m:t>600</m:t>
+            </m:r>
+          </m:sub>
+        </m:sSub>
+      </m:oMath>
+      <w:r>
+        <w:t xml:space="preserve"> </w:t>
+      </w:r>
+      <w:r>
+        <w:t xml:space="preserve">solely from SWOT measurements. The goal of BIKER is to require no in situ inputs of any kind (although in situ data could be ingested and would improve results) such that it is globally implementable on any SWOT-observable river. We validate BIKER on 47 SWOT-simulated rivers (as SWOT has not yet launched) and explore BIKER’s robustness to the expected measurement errors implicit in the satellite’s observations. Finally, we also couple BIKER’s</w:t>
       </w:r>
       <w:r>
         <w:t xml:space="preserve"> </w:t>
@@ -2869,13 +3074,20 @@
       <w:r>
         <w:t xml:space="preserve"> </w:t>
       </w:r>
-      <w:r>
-        <w:rPr>
-          <w:iCs/>
-          <w:i/>
-        </w:rPr>
-        <w:t xml:space="preserve">k</w:t>
-      </w:r>
+      <m:oMath>
+        <m:sSub>
+          <m:e>
+            <m:r>
+              <m:t>k</m:t>
+            </m:r>
+          </m:e>
+          <m:sub>
+            <m:r>
+              <m:t>600</m:t>
+            </m:r>
+          </m:sub>
+        </m:sSub>
+      </m:oMath>
       <w:r>
         <w:t xml:space="preserve">, impose hydraulic assumptions that are valid in SWOT-observable rivers, and obtain a model we empirically test. Following a description of the data (section 2.1), we outline established models (section 2.2) and then step through our hydraulic assumptions to arrive at an equation that is compatible with SWOT measurements (section 2.3). We then empirically validate the model (section 2.3)</w:t>
       </w:r>
@@ -2940,7 +3152,7 @@
         <w:t xml:space="preserve"> </w:t>
       </w:r>
       <w:r>
-        <w:t xml:space="preserve">and stream hydraulics collected from the literature. In total, there are 763 measurements of</w:t>
+        <w:t xml:space="preserve">and stream hydraulics collected from the literature. In total, we obtain 763 measurements of</w:t>
       </w:r>
       <w:r>
         <w:t xml:space="preserve"> </w:t>
@@ -3048,7 +3260,7 @@
         <w:t xml:space="preserve"> </w:t>
       </w:r>
       <w:r>
-        <w:t xml:space="preserve">and the rivers’ mean hydraulic properties at the reach scale.</w:t>
+        <w:t xml:space="preserve">at the reach scale.</w:t>
       </w:r>
     </w:p>
     <w:p>
@@ -3088,7 +3300,7 @@
         <w:t xml:space="preserve">(Brinkerhoff et al., 2019)</w:t>
       </w:r>
       <w:r>
-        <w:t xml:space="preserve">. That dataset contains over 530,000 unique measurements of river channel velocity, width, and discharge from across the continental United States, originally made to calibrate United States Geological Survey (USGS) streamgauge rating curves and made public by the USGS.</w:t>
+        <w:t xml:space="preserve">. That dataset contains over 530,000 unique measurements of river channel velocity, width, and discharge from across the continental United States, originally made to calibrate United States Geological Survey (USGS) streamgauge rating curves and made public by the USGS. This dataset is used to calculate how frequently SWOT observable rivers meet our large-river hydraulic assumptions (section 2.2).</w:t>
       </w:r>
     </w:p>
     <w:bookmarkEnd w:id="26"/>
@@ -3466,7 +3678,7 @@
         <w:t xml:space="preserve">(Brumer et al., 2017; D. Zhao et al., 2003; Dongliang Zhao &amp; Toba, 2001)</w:t>
       </w:r>
       <w:r>
-        <w:t xml:space="preserve">, it is infrequently done in rivers. In the context of BIKER, we chose to test this model because large, SWOT-observable rivers are generally the smoothest, least-turbulent flows along the stream-to-ocean continuum where small eddies might not reach the surface. Further, to our knowledge this Reynolds extension model has never been empirically tested in predicting river</w:t>
+        <w:t xml:space="preserve">, it is infrequently done in rivers. In the context of BIKER, we chose to test this model because large, SWOT-observable rivers are generally the smoothest, least-turbulent flows along the stream-to-ocean continuum where small eddies might not reach the surface. Further, to our knowledge, this Reynolds extension model has never been empirically tested in predicting river</w:t>
       </w:r>
       <w:r>
         <w:t xml:space="preserve"> </w:t>
@@ -3689,7 +3901,7 @@
         <w:t xml:space="preserve">(equation 5- Lorke &amp; Peeters, 2006; Nezu &amp; Nakagawa, 1993)</w:t>
       </w:r>
       <w:r>
-        <w:t xml:space="preserve">. Another approach (specific to fluvial settings) models</w:t>
+        <w:t xml:space="preserve">. Another approach specific to fluvial settings models</w:t>
       </w:r>
       <w:r>
         <w:t xml:space="preserve"> </w:t>
@@ -3998,7 +4210,17 @@
         </m:r>
       </m:oMath>
       <w:r>
-        <w:t xml:space="preserve">. This is a common assumption in hydraulic and geomorphic modeling of large rivers, where the average flow in a SWOT-observable river flow has a</w:t>
+        <w:t xml:space="preserve"> </w:t>
+      </w:r>
+      <w:r>
+        <w:rPr>
+          <w:bCs/>
+          <w:b/>
+        </w:rPr>
+        <w:t xml:space="preserve">[CITE]</w:t>
+      </w:r>
+      <w:r>
+        <w:t xml:space="preserve">. This is a common assumption in hydraulic and geomorphic modeling of large rivers, and flows in a SWOT-observable river flow have an average</w:t>
       </w:r>
       <w:r>
         <w:t xml:space="preserve"> </w:t>
@@ -4033,7 +4255,7 @@
         <w:t xml:space="preserve"> </w:t>
       </w:r>
       <w:r>
-        <w:t xml:space="preserve">ratio of 0.98 (n = 22452; see Text S1 for how we built this dataset). We refer to these rivers as</w:t>
+        <w:t xml:space="preserve">ratio of 0.98 and standard deviation of 0.02 (n = 22452; see Text S1 for how we built this dataset). We refer to these rivers as</w:t>
       </w:r>
       <w:r>
         <w:t xml:space="preserve"> </w:t>
@@ -4053,7 +4275,7 @@
         <w:pStyle w:val="BodyText"/>
       </w:pPr>
       <w:r>
-        <w:t xml:space="preserve">We therefore assume that all SWOT-observable rivers are hydraulically-wide and derive a model for gas exchange. The overall goal was to reduce the equations down to their fundamental parameters, identifying which terms are SWOT observable and limiting the number of terms not directly measurable via SWOT. To do this, we impose</w:t>
+        <w:t xml:space="preserve">We therefore assume that all SWOT-observable rivers are hydraulically-wide to derive a model for gas exchange. The overall goal is to reduce the equations down to their fundamental parameters, identifying which terms are SWOT observable and limiting the number of terms not directly measurable via SWOT. To do this, we impose</w:t>
       </w:r>
       <w:r>
         <w:t xml:space="preserve"> </w:t>
@@ -4286,7 +4508,7 @@
         <w:pStyle w:val="FirstParagraph"/>
       </w:pPr>
       <w:r>
-        <w:t xml:space="preserve">we also test the performance of three other models for predicting</w:t>
+        <w:t xml:space="preserve">We also test the performance of three other models for predicting</w:t>
       </w:r>
       <w:r>
         <w:t xml:space="preserve"> </w:t>
@@ -4302,7 +4524,7 @@
         <w:t xml:space="preserve"> </w:t>
       </w:r>
       <w:r>
-        <w:t xml:space="preserve">in hydraulically-wide channels via the other three unique combinations of equations 3-4 and equations 5-6. T While the complete model derivations and results for the four models are provided in Text S2 and Figure S1, the final and best-performing model (equation 7) is presented below.</w:t>
+        <w:t xml:space="preserve">in hydraulically-wide channels via the other three unique combinations of equations 3-4 and equations 5-6. T While the complete model derivations and results for the four models are provided in Text S2 and Figure S1, the final and best-performing model (equation 7) is presented and used below.</w:t>
       </w:r>
     </w:p>
     <w:bookmarkEnd w:id="28"/>
@@ -4340,7 +4562,7 @@
         </m:sSub>
       </m:oMath>
       <w:r>
-        <w:t xml:space="preserve">, after filtering for measurements made in hydraulically-wide channels, which was operationally defined as flows whose hydraulic radius was within 1% of their mean flow depth. All told, this amounts to 166 direct measurements of hydraulically-wide</w:t>
+        <w:t xml:space="preserve">, after filtering for measurements made in hydraulically-wide channels, which was defined as flows whose hydraulic radius was within 1% of their mean flow depth. All told, this amounts to 166 direct measurements of hydraulically-wide</w:t>
       </w:r>
       <w:r>
         <w:t xml:space="preserve"> </w:t>
@@ -4360,10 +4582,7 @@
         </m:sSub>
       </m:oMath>
       <w:r>
-        <w:t xml:space="preserve"> </w:t>
-      </w:r>
-      <w:r>
-        <w:t xml:space="preserve">and stream hydraulics to test with. The model is assessed via the coefficient of determination (</w:t>
+        <w:t xml:space="preserve">. Equation 7 is assessed via the coefficient of determination (</w:t>
       </w:r>
       <m:oMath>
         <m:sSup>
@@ -4410,14 +4629,14 @@
       <w:r>
         <w:drawing>
           <wp:inline>
-            <wp:extent cx="3810000" cy="2540000"/>
+            <wp:extent cx="5486400" cy="5486400"/>
             <wp:effectExtent b="0" l="0" r="0" t="0"/>
-            <wp:docPr descr="Figure 2: Empirical testing of our large-river k_{600} model on 166 measurements made in hydraulically-wide rivers. Note that axes are plotted in logarithmic space just for visualization: model fit and validation (via the coefficient of determination r^2) were calculated in linear space." title="" id="1" name="Picture"/>
+            <wp:docPr descr="Figure 2: Empirical testing of our large-river k_{600} model on 166 measurements made in hydraulically-wide rivers. Dashed grey line denotes the 1:1 line. Note that axes are plotted in logarithmic space just for visualization: model fit and validation (via the coefficient of determination r^2) were calculated in linear space." title="" id="1" name="Picture"/>
             <a:graphic>
               <a:graphicData uri="http://schemas.openxmlformats.org/drawingml/2006/picture">
                 <pic:pic>
                   <pic:nvPicPr>
-                    <pic:cNvPr descr="cache/k600_theory/k600Plot.jpg" id="0" name="Picture"/>
+                    <pic:cNvPr descr="cache/k600_theory/fig2.jpg" id="0" name="Picture"/>
                     <pic:cNvPicPr>
                       <a:picLocks noChangeArrowheads="1" noChangeAspect="1"/>
                     </pic:cNvPicPr>
@@ -4431,7 +4650,7 @@
                   <pic:spPr bwMode="auto">
                     <a:xfrm>
                       <a:off x="0" y="0"/>
-                      <a:ext cx="3810000" cy="2540000"/>
+                      <a:ext cx="5486400" cy="5486400"/>
                     </a:xfrm>
                     <a:prstGeom prst="rect">
                       <a:avLst/>
@@ -4478,7 +4697,7 @@
         <w:t xml:space="preserve"> </w:t>
       </w:r>
       <w:r>
-        <w:t xml:space="preserve">model on 166 measurements made in hydraulically-wide rivers. Note that axes are plotted in logarithmic space just for visualization: model fit and validation (via the coefficient of determination</w:t>
+        <w:t xml:space="preserve">model on 166 measurements made in hydraulically-wide rivers. Dashed grey line denotes the 1:1 line. Note that axes are plotted in logarithmic space just for visualization: model fit and validation (via the coefficient of determination</w:t>
       </w:r>
       <w:r>
         <w:t xml:space="preserve"> </w:t>
@@ -4506,7 +4725,7 @@
         <w:pStyle w:val="BodyText"/>
       </w:pPr>
       <w:r>
-        <w:t xml:space="preserve">Our model explains 70% of variation in observed</w:t>
+        <w:t xml:space="preserve">Figure 2 shows that equation 7 explains 70% of variation in observed</w:t>
       </w:r>
       <w:r>
         <w:t xml:space="preserve"> </w:t>
@@ -4575,7 +4794,7 @@
         <w:t xml:space="preserve"> </w:t>
       </w:r>
       <w:r>
-        <w:t xml:space="preserve">with river hydraulics is strongly captured. Compared to the other models tested (Figure S1), there is also less bias in the estimates thanks to the addition of the Reynold’s number scaling for low-turbulent flows. The success of this model in hydraulically-wide channels provides us with a strong physical-model for gas evasion. The river hydraulics terms in equation 7 (</w:t>
+        <w:t xml:space="preserve">with river hydraulics is strongly captured, remembering that Figure 2 is plotted in logarithmic space. Compared to other combinations of equations 3-6 (Figure S1), there is also less bias in the estimates thanks to the addition of the Reynold’s number scaling for low-turbulent flows (as expected). The success of this model in hydraulically-wide channels provides us with a strong physical-model for gas evasion built with SWOT in mind. The river hydraulics terms in equation 7 (</w:t>
       </w:r>
       <m:oMath>
         <m:acc>
@@ -4654,7 +4873,7 @@
         <w:t xml:space="preserve"> </w:t>
       </w:r>
       <w:r>
-        <w:t xml:space="preserve">via equation 7 explains 70% of the variation in</w:t>
+        <w:t xml:space="preserve">via equation 7 should provide a reliable basis for hydraulically-wide rivers with a defined error structure. Further, equation 7 has only three non-directly-remotely-sensible terms:</w:t>
       </w:r>
       <w:r>
         <w:t xml:space="preserve"> </w:t>
@@ -4674,39 +4893,107 @@
         </m:sSub>
       </m:oMath>
       <w:r>
-        <w:t xml:space="preserve"> </w:t>
-      </w:r>
-      <w:r>
-        <w:t xml:space="preserve">in hydraulically-wide rivers, which includes nearly all SWOT-observable rivers. Further, equation 7 has only three non-remotely-sensible terms:</w:t>
-      </w:r>
-      <w:r>
-        <w:t xml:space="preserve"> </w:t>
-      </w:r>
-      <m:oMath>
-        <m:sSub>
-          <m:e>
-            <m:r>
-              <m:t>k</m:t>
-            </m:r>
-          </m:e>
-          <m:sub>
-            <m:r>
-              <m:t>600</m:t>
-            </m:r>
-          </m:sub>
-        </m:sSub>
-      </m:oMath>
-      <w:r>
-        <w:t xml:space="preserve">, mean flow depth, and mean flow velocity. Conveniently, techniques to simultaneously infer mean flow depth and velocity from SWOT data (among other parameters) have been established over the last decade to infer streamflow from SWOT’s measurements</w:t>
-      </w:r>
-      <w:r>
-        <w:t xml:space="preserve"> </w:t>
-      </w:r>
-      <w:r>
-        <w:t xml:space="preserve">(e.g. Andreadis et al., 2020; Brinkerhoff et al., 2020; Brisset et al., 2018; Durand et al., 2014; Garambois et al., 2020; Garambois &amp; Monnier, 2015; Gleason et al., 2014; Hagemann et al., 2017; Larnier et al., 2020; Oubanas et al., 2018)</w:t>
-      </w:r>
-      <w:r>
-        <w:t xml:space="preserve">. For BIKER, we follow the work developed by</w:t>
+        <w:t xml:space="preserve">, mean flow depth, and mean flow velocity. Conveniently, techniques to simultaneously infer mean flow depth and velocity from SWOT data (among other parameters) have been established over the last decade to infer streamflow from SWOT’s measurements [e.g. </w:t>
+      </w:r>
+      <w:r>
+        <w:rPr>
+          <w:bCs/>
+          <w:b/>
+        </w:rPr>
+        <w:t xml:space="preserve">GLEASON &amp; SMITH 2014</w:t>
+      </w:r>
+      <w:r>
+        <w:t xml:space="preserve">;</w:t>
+      </w:r>
+      <w:r>
+        <w:t xml:space="preserve"> </w:t>
+      </w:r>
+      <w:r>
+        <w:t xml:space="preserve">Andreadis et al. (2020)</w:t>
+      </w:r>
+      <w:r>
+        <w:t xml:space="preserve">;</w:t>
+      </w:r>
+      <w:r>
+        <w:t xml:space="preserve"> </w:t>
+      </w:r>
+      <w:r>
+        <w:t xml:space="preserve">Brinkerhoff et al. (2020)</w:t>
+      </w:r>
+      <w:r>
+        <w:t xml:space="preserve">;</w:t>
+      </w:r>
+      <w:r>
+        <w:t xml:space="preserve"> </w:t>
+      </w:r>
+      <w:r>
+        <w:t xml:space="preserve">Durand et al. (2014)</w:t>
+      </w:r>
+      <w:r>
+        <w:t xml:space="preserve">;</w:t>
+      </w:r>
+      <w:r>
+        <w:t xml:space="preserve"> </w:t>
+      </w:r>
+      <w:r>
+        <w:t xml:space="preserve">Garambois &amp; Monnier (2015)</w:t>
+      </w:r>
+      <w:r>
+        <w:t xml:space="preserve">;</w:t>
+      </w:r>
+      <w:r>
+        <w:t xml:space="preserve"> </w:t>
+      </w:r>
+      <w:r>
+        <w:t xml:space="preserve">Gleason et al. (2014)</w:t>
+      </w:r>
+      <w:r>
+        <w:t xml:space="preserve">;</w:t>
+      </w:r>
+      <w:r>
+        <w:t xml:space="preserve"> </w:t>
+      </w:r>
+      <w:r>
+        <w:t xml:space="preserve">Garambois et al. (2020)</w:t>
+      </w:r>
+      <w:r>
+        <w:t xml:space="preserve">;</w:t>
+      </w:r>
+      <w:r>
+        <w:t xml:space="preserve"> </w:t>
+      </w:r>
+      <w:r>
+        <w:t xml:space="preserve">Brisset et al. (2018)</w:t>
+      </w:r>
+      <w:r>
+        <w:t xml:space="preserve">;</w:t>
+      </w:r>
+      <w:r>
+        <w:t xml:space="preserve"> </w:t>
+      </w:r>
+      <w:r>
+        <w:t xml:space="preserve">Hagemann et al. (2017)</w:t>
+      </w:r>
+      <w:r>
+        <w:t xml:space="preserve">;</w:t>
+      </w:r>
+      <w:r>
+        <w:t xml:space="preserve"> </w:t>
+      </w:r>
+      <w:r>
+        <w:t xml:space="preserve">Larnier et al. (2020)</w:t>
+      </w:r>
+      <w:r>
+        <w:t xml:space="preserve">;</w:t>
+      </w:r>
+      <w:r>
+        <w:t xml:space="preserve"> </w:t>
+      </w:r>
+      <w:r>
+        <w:t xml:space="preserve">Oubanas et al. (2018)</w:t>
+      </w:r>
+      <w:r>
+        <w:t xml:space="preserve">]. For BIKER, we follow the work developed by</w:t>
       </w:r>
       <w:r>
         <w:t xml:space="preserve"> </w:t>
@@ -4854,7 +5141,7 @@
         <w:pStyle w:val="BodyText"/>
       </w:pPr>
       <w:r>
-        <w:t xml:space="preserve">To validate BIKER, we cannot use actual SWOT measurements as SWOT has yet to launch. In the hydrology literature, it is therefore standard practice to benchmark SWOT-related algorithms on</w:t>
+        <w:t xml:space="preserve">To validate BIKER, we cannot use actual SWOT measurements as SWOT has yet to launch. In the hydrology literature, it has become standard practice to benchmark SWOT-related algorithms on</w:t>
       </w:r>
       <w:r>
         <w:t xml:space="preserve"> </w:t>
@@ -4881,7 +5168,7 @@
         <w:t xml:space="preserve">(Durand et al., 2016)</w:t>
       </w:r>
       <w:r>
-        <w:t xml:space="preserve">. We use 47 SWOT-simulated rivers for validation, where these simulated rivers are simply reach-averaged hydraulic model outputs where the water surface heights, slopes, and widths are labelled as RS observations and are used as the sole inputs to BIKER. These data were published by</w:t>
+        <w:t xml:space="preserve">. We use 47 SWOT-simulated rivers for validation, where these simulated rivers are simply reach-averaged hydraulic model outputs where the water surface heights, slopes, and widths are labelled as RS observations and are used as the sole inputs to BIKER. These datasets are created using standard hydraulic models forced with known inflows and measured bathymetry to model the hydraulic response of the rivers, and then those terms visible to SWOT were extracted to produce hydraulically realistic synthetic observations. These data were published by</w:t>
       </w:r>
       <w:r>
         <w:t xml:space="preserve"> </w:t>
@@ -4905,7 +5192,7 @@
         <w:t xml:space="preserve"> </w:t>
       </w:r>
       <w:r>
-        <w:t xml:space="preserve">as benchmarking datasets to explore remote sensing of discharge (RSQ) algorithm performance for the SWOT mission. These datasets are created using standard hydraulic models forced with known inflows and measured bathymetry to model the hydraulic response of the rivers.</w:t>
+        <w:t xml:space="preserve">as benchmarking datasets to explore remote sensing of discharge (RSQ) algorithm performance for the SWOT mission.</w:t>
       </w:r>
     </w:p>
     <w:p>
@@ -4913,7 +5200,7 @@
         <w:pStyle w:val="BodyText"/>
       </w:pPr>
       <w:r>
-        <w:t xml:space="preserve">Recall that we validate BIKER under two different</w:t>
+        <w:t xml:space="preserve">We validate BIKER under two different</w:t>
       </w:r>
       <w:r>
         <w:t xml:space="preserve"> </w:t>
@@ -4949,7 +5236,7 @@
         <w:t xml:space="preserve"> </w:t>
       </w:r>
       <w:r>
-        <w:t xml:space="preserve">scenario that reflects a best-case situation and is used as a first test of algorithm validity. 16 of these rivers are then additionally validated under a</w:t>
+        <w:t xml:space="preserve">scenario that reflects an unrealistic measurement as if SWOT has perfect accuracy and precision: we use the hydraulic model output directly as a first test of algorithm validity. 16 of these rivers are then additionally validated under a</w:t>
       </w:r>
       <w:r>
         <w:t xml:space="preserve"> </w:t>
@@ -4967,7 +5254,7 @@
         <w:t xml:space="preserve"> </w:t>
       </w:r>
       <w:r>
-        <w:t xml:space="preserve">scenario to more closely mimic SWOT by adding realistic radar errors and sampling along the satellite’s future ground track. SWOT river error modeling was developed by</w:t>
+        <w:t xml:space="preserve">scenario that more closely mimics expected SWOT by adding realistic radar errors and sampling along the satellite’s future ground track. SWOT river error modeling was developed by</w:t>
       </w:r>
       <w:r>
         <w:t xml:space="preserve"> </w:t>
@@ -4988,7 +5275,7 @@
         <w:t xml:space="preserve">Frasson et al. (2021)</w:t>
       </w:r>
       <w:r>
-        <w:t xml:space="preserve">.</w:t>
+        <w:t xml:space="preserve">. This error modelling is non-trivial and computationally expensive, and thus we rely on these previously published data.</w:t>
       </w:r>
     </w:p>
     <w:p>
@@ -4996,7 +5283,7 @@
         <w:pStyle w:val="BodyText"/>
       </w:pPr>
       <w:r>
-        <w:t xml:space="preserve">For the</w:t>
+        <w:t xml:space="preserve">For</w:t>
       </w:r>
       <w:r>
         <w:t xml:space="preserve"> </w:t>
@@ -5022,7 +5309,7 @@
         <w:t xml:space="preserve"> </w:t>
       </w:r>
       <w:r>
-        <w:t xml:space="preserve">evasion and carbon emissions calculations (section 3.1.3), we use 26 bi-weekly dissolved</w:t>
+        <w:t xml:space="preserve">evasion and carbon emissions calculations, we use 26 bi-weekly dissolved</w:t>
       </w:r>
       <w:r>
         <w:t xml:space="preserve"> </w:t>
@@ -5086,42 +5373,7 @@
         <w:t xml:space="preserve"> </w:t>
       </w:r>
       <w:r>
-        <w:t xml:space="preserve">data is for the Ohio River only but was applied to all rivers (which includes multiple sections of the Ohio River). Therefore, the raw carbon emissions estimates presented in this paper are meaningless in the context of actually measured carbon emissions from these rivers. However, we are interested in the effect of BIKER</w:t>
-      </w:r>
-      <w:r>
-        <w:t xml:space="preserve"> </w:t>
-      </w:r>
-      <m:oMath>
-        <m:sSub>
-          <m:e>
-            <m:r>
-              <m:t>k</m:t>
-            </m:r>
-          </m:e>
-          <m:sub>
-            <m:r>
-              <m:t>600</m:t>
-            </m:r>
-          </m:sub>
-        </m:sSub>
-      </m:oMath>
-      <w:r>
-        <w:t xml:space="preserve"> </w:t>
-      </w:r>
-      <w:r>
-        <w:t xml:space="preserve">errors on eventual fluxes, and therefore applying these</w:t>
-      </w:r>
-      <w:r>
-        <w:t xml:space="preserve"> </w:t>
-      </w:r>
-      <w:r>
-        <w:t xml:space="preserve">‘</w:t>
-      </w:r>
-      <w:r>
-        <w:t xml:space="preserve">unit</w:t>
-      </w:r>
-      <w:r>
-        <w:t xml:space="preserve">’</w:t>
+        <w:t xml:space="preserve">data is for the Ohio River only but was applied to all rivers to provide a physically realistic signal for</w:t>
       </w:r>
       <w:r>
         <w:t xml:space="preserve"> </w:t>
@@ -5147,6 +5399,93 @@
         <w:t xml:space="preserve"> </w:t>
       </w:r>
       <w:r>
+        <w:t xml:space="preserve">fluxes with meaningful seasonality and dynamics. Therefore, the raw carbon emissions estimates presented in this paper are completely meaningless in the context of actually measured carbon emissions from these rivers, but are better than specifying</w:t>
+      </w:r>
+      <w:r>
+        <w:t xml:space="preserve"> </w:t>
+      </w:r>
+      <m:oMath>
+        <m:r>
+          <m:t>C</m:t>
+        </m:r>
+        <m:sSub>
+          <m:e>
+            <m:r>
+              <m:t>O</m:t>
+            </m:r>
+          </m:e>
+          <m:sub>
+            <m:r>
+              <m:t>2</m:t>
+            </m:r>
+          </m:sub>
+        </m:sSub>
+      </m:oMath>
+      <w:r>
+        <w:t xml:space="preserve"> </w:t>
+      </w:r>
+      <w:r>
+        <w:t xml:space="preserve">concentrations devoid of context. These data are necessary as we are interested in the effect of BIKER</w:t>
+      </w:r>
+      <w:r>
+        <w:t xml:space="preserve"> </w:t>
+      </w:r>
+      <m:oMath>
+        <m:sSub>
+          <m:e>
+            <m:r>
+              <m:t>k</m:t>
+            </m:r>
+          </m:e>
+          <m:sub>
+            <m:r>
+              <m:t>600</m:t>
+            </m:r>
+          </m:sub>
+        </m:sSub>
+      </m:oMath>
+      <w:r>
+        <w:t xml:space="preserve"> </w:t>
+      </w:r>
+      <w:r>
+        <w:t xml:space="preserve">errors on eventual fluxes and comparing these fluxes with published methods. Therefore, applying these</w:t>
+      </w:r>
+      <w:r>
+        <w:t xml:space="preserve"> </w:t>
+      </w:r>
+      <w:r>
+        <w:t xml:space="preserve">‘</w:t>
+      </w:r>
+      <w:r>
+        <w:t xml:space="preserve">unit</w:t>
+      </w:r>
+      <w:r>
+        <w:t xml:space="preserve">’</w:t>
+      </w:r>
+      <w:r>
+        <w:t xml:space="preserve"> </w:t>
+      </w:r>
+      <m:oMath>
+        <m:r>
+          <m:t>C</m:t>
+        </m:r>
+        <m:sSub>
+          <m:e>
+            <m:r>
+              <m:t>O</m:t>
+            </m:r>
+          </m:e>
+          <m:sub>
+            <m:r>
+              <m:t>2</m:t>
+            </m:r>
+          </m:sub>
+        </m:sSub>
+      </m:oMath>
+      <w:r>
+        <w:t xml:space="preserve"> </w:t>
+      </w:r>
+      <w:r>
         <w:t xml:space="preserve">values allows for such a comparison by providing a realistic timeseries.</w:t>
       </w:r>
     </w:p>
@@ -5173,16 +5512,6 @@
       <w:pPr>
         <w:pStyle w:val="FirstParagraph"/>
       </w:pPr>
-      <w:r>
-        <w:rPr>
-          <w:bCs/>
-          <w:b/>
-        </w:rPr>
-        <w:t xml:space="preserve">You made a potential note about moving this to the SI</w:t>
-      </w:r>
-      <w:r>
-        <w:t xml:space="preserve"> </w:t>
-      </w:r>
       <w:r>
         <w:t xml:space="preserve">BIKER, and Bayesian inference in general, starts from Bayes rule (equation 8), where</w:t>
       </w:r>
@@ -7320,7 +7649,7 @@
         <w:t xml:space="preserve">(Hoff, 2009)</w:t>
       </w:r>
       <w:r>
-        <w:t xml:space="preserve">. Our goal in prior specification was to rely on absolutely no in situ information such that we could run this method on any river on Earth solely using SWOT observations. In theory, more informed priors via various a priori information about a specific river would improve BIKER performance, but here we chose to test the fully generalized algorithm. Therefore, the validation presented here is a</w:t>
+        <w:t xml:space="preserve">. Our goal in prior specification was to rely on absolutely no in situ information such that we could run this method on any river on Earth solely using SWOT observations. In theory, more informed priors via various a priori information about a specific river will improve BIKER performance, but here we chose to test the fully generalized algorithm. Therefore, the validation presented here is a</w:t>
       </w:r>
       <w:r>
         <w:t xml:space="preserve"> </w:t>
@@ -7478,7 +7807,7 @@
         <w:t xml:space="preserve"> </w:t>
       </w:r>
       <w:r>
-        <w:t xml:space="preserve">was developed similarly (all prior specifications are elaborated on in Text S3).</w:t>
+        <w:t xml:space="preserve">was developed similarly (all prior specifications are elaborated in Text S3).</w:t>
       </w:r>
     </w:p>
     <w:p>
@@ -7698,7 +8027,7 @@
         </m:sSub>
       </m:oMath>
       <w:r>
-        <w:t xml:space="preserve">- for each SWOT observation, it yields a unique</w:t>
+        <w:t xml:space="preserve">: for each SWOT observation, it yields a unique</w:t>
       </w:r>
       <w:r>
         <w:t xml:space="preserve"> </w:t>
@@ -7764,7 +8093,42 @@
         <w:t xml:space="preserve"> </w:t>
       </w:r>
       <w:r>
-        <w:t xml:space="preserve">given the true hydraulics of each case. Remember that SWOT cannot observe below the water surface and therefore cannot measure</w:t>
+        <w:t xml:space="preserve">given the true hydraulics of each case and compare BIKER’s inversion to that value: given observed hydraulics,</w:t>
+      </w:r>
+      <w:r>
+        <w:t xml:space="preserve"> </w:t>
+      </w:r>
+      <w:r>
+        <w:t xml:space="preserve">‘</w:t>
+      </w:r>
+      <w:r>
+        <w:t xml:space="preserve">observed</w:t>
+      </w:r>
+      <w:r>
+        <w:t xml:space="preserve">’</w:t>
+      </w:r>
+      <w:r>
+        <w:t xml:space="preserve"> </w:t>
+      </w:r>
+      <m:oMath>
+        <m:sSub>
+          <m:e>
+            <m:r>
+              <m:t>k</m:t>
+            </m:r>
+          </m:e>
+          <m:sub>
+            <m:r>
+              <m:t>600</m:t>
+            </m:r>
+          </m:sub>
+        </m:sSub>
+      </m:oMath>
+      <w:r>
+        <w:t xml:space="preserve"> </w:t>
+      </w:r>
+      <w:r>
+        <w:t xml:space="preserve">comes from equation 7. Remember that SWOT cannot observe below the water surface and therefore cannot measure</w:t>
       </w:r>
       <w:r>
         <w:t xml:space="preserve"> </w:t>
@@ -7895,7 +8259,7 @@
         <w:pStyle w:val="Compact"/>
       </w:pPr>
       <w:r>
-        <w:t xml:space="preserve">Root mean square error normalized by the observed mean (NRMSE) and prediction bias normalized by the observed mean (rBIAS) to assess bias</w:t>
+        <w:t xml:space="preserve">Root mean square error normalized by the observed mean (NRMSE) to assess bias</w:t>
       </w:r>
     </w:p>
     <w:p>
@@ -7907,6 +8271,18 @@
         <w:pStyle w:val="Compact"/>
       </w:pPr>
       <w:r>
+        <w:t xml:space="preserve">mean absolute residual error (MAE) to assess bias</w:t>
+      </w:r>
+    </w:p>
+    <w:p>
+      <w:pPr>
+        <w:numPr>
+          <w:ilvl w:val="0"/>
+          <w:numId w:val="1003"/>
+        </w:numPr>
+        <w:pStyle w:val="Compact"/>
+      </w:pPr>
+      <w:r>
         <w:t xml:space="preserve">Kling-Gupta Efficiency (KGE). KGE is frequently used to assess streamflow prediction and simultaneously assesses accuracy in both bias and dynamics. While a value greater than -0.41 means the model outperforms a uniform prediction of the mean</w:t>
       </w:r>
       <w:r>
@@ -7933,6 +8309,16 @@
       <w:pPr>
         <w:pStyle w:val="FirstParagraph"/>
       </w:pPr>
+      <w:r>
+        <w:rPr>
+          <w:bCs/>
+          <w:b/>
+        </w:rPr>
+        <w:t xml:space="preserve">THis is colin’s edits. Might need some reorg</w:t>
+      </w:r>
+      <w:r>
+        <w:t xml:space="preserve"> </w:t>
+      </w:r>
       <w:r>
         <w:t xml:space="preserve">It is one thing to accurately model the temporal dynamics of</w:t>
       </w:r>
@@ -8095,7 +8481,7 @@
         <w:t xml:space="preserve">Q</w:t>
       </w:r>
       <w:r>
-        <w:t xml:space="preserve">) using hydraulic geometry (HG) scaling relationships. This effectively reduces equation 2 to equation 11. It is worth stressing that these upscaling workflows rely on in situ streamflow records and/or high-quality streamflow routing outputs (unlike BIKER, which only requires a river be SWOT-observable).</w:t>
+        <w:t xml:space="preserve">) using hydraulic geometry (HG) scaling relationships. This effectively reduces equation 2 to equation 11. It is worth stressing that these literature upscaling workflows rely on in situ streamflow records and/or high-quality streamflow routing models (unlike BIKER, which only requires a river be SWOT-observable).</w:t>
       </w:r>
     </w:p>
     <w:p>
@@ -8426,205 +8812,7 @@
         <w:t xml:space="preserve"> </w:t>
       </w:r>
       <w:r>
-        <w:t xml:space="preserve">of 390 uatm, and four different models for</w:t>
-      </w:r>
-      <w:r>
-        <w:t xml:space="preserve"> </w:t>
-      </w:r>
-      <m:oMath>
-        <m:sSub>
-          <m:e>
-            <m:r>
-              <m:t>k</m:t>
-            </m:r>
-          </m:e>
-          <m:sub>
-            <m:r>
-              <m:t>600</m:t>
-            </m:r>
-          </m:sub>
-        </m:sSub>
-      </m:oMath>
-      <w:r>
-        <w:t xml:space="preserve">, which are explained in full in Table S3. In brief, the four methods are : 1) BIKER-inferred</w:t>
-      </w:r>
-      <w:r>
-        <w:t xml:space="preserve"> </w:t>
-      </w:r>
-      <m:oMath>
-        <m:sSub>
-          <m:e>
-            <m:r>
-              <m:t>K</m:t>
-            </m:r>
-          </m:e>
-          <m:sub>
-            <m:r>
-              <m:t>600</m:t>
-            </m:r>
-          </m:sub>
-        </m:sSub>
-      </m:oMath>
-      <w:r>
-        <w:t xml:space="preserve">, 2)</w:t>
-      </w:r>
-      <w:r>
-        <w:t xml:space="preserve"> </w:t>
-      </w:r>
-      <m:oMath>
-        <m:sSub>
-          <m:e>
-            <m:r>
-              <m:t>k</m:t>
-            </m:r>
-          </m:e>
-          <m:sub>
-            <m:r>
-              <m:t>600</m:t>
-            </m:r>
-          </m:sub>
-        </m:sSub>
-      </m:oMath>
-      <w:r>
-        <w:t xml:space="preserve"> </w:t>
-      </w:r>
-      <w:r>
-        <w:t xml:space="preserve">calculated using equation 7 and HG models for depth and velocity from</w:t>
-      </w:r>
-      <w:r>
-        <w:t xml:space="preserve"> </w:t>
-      </w:r>
-      <w:r>
-        <w:t xml:space="preserve">Raymond et al. (2013)</w:t>
-      </w:r>
-      <w:r>
-        <w:t xml:space="preserve">, 3) the same using HG models from</w:t>
-      </w:r>
-      <w:r>
-        <w:t xml:space="preserve"> </w:t>
-      </w:r>
-      <w:r>
-        <w:t xml:space="preserve">Raymond et al. (2012)</w:t>
-      </w:r>
-      <w:r>
-        <w:t xml:space="preserve">, and 4) the same using HG models fit to our hydraulics data from section 2.2.1. These models are referred to as</w:t>
-      </w:r>
-      <w:r>
-        <w:t xml:space="preserve"> </w:t>
-      </w:r>
-      <w:r>
-        <w:t xml:space="preserve">‘</w:t>
-      </w:r>
-      <w:r>
-        <w:t xml:space="preserve">BIKER,</w:t>
-      </w:r>
-      <w:r>
-        <w:t xml:space="preserve">’</w:t>
-      </w:r>
-      <w:r>
-        <w:t xml:space="preserve"> </w:t>
-      </w:r>
-      <w:r>
-        <w:t xml:space="preserve">‘</w:t>
-      </w:r>
-      <w:r>
-        <w:t xml:space="preserve">Raymond 2013,</w:t>
-      </w:r>
-      <w:r>
-        <w:t xml:space="preserve">’</w:t>
-      </w:r>
-      <w:r>
-        <w:t xml:space="preserve"> </w:t>
-      </w:r>
-      <w:r>
-        <w:t xml:space="preserve">‘</w:t>
-      </w:r>
-      <w:r>
-        <w:t xml:space="preserve">Raymond 2012,</w:t>
-      </w:r>
-      <w:r>
-        <w:t xml:space="preserve">’</w:t>
-      </w:r>
-      <w:r>
-        <w:t xml:space="preserve"> </w:t>
-      </w:r>
-      <w:r>
-        <w:t xml:space="preserve">and</w:t>
-      </w:r>
-      <w:r>
-        <w:t xml:space="preserve"> </w:t>
-      </w:r>
-      <w:r>
-        <w:t xml:space="preserve">‘</w:t>
-      </w:r>
-      <w:r>
-        <w:t xml:space="preserve">Brinkerhoff 2019,</w:t>
-      </w:r>
-      <w:r>
-        <w:t xml:space="preserve">’</w:t>
-      </w:r>
-      <w:r>
-        <w:t xml:space="preserve"> </w:t>
-      </w:r>
-      <w:r>
-        <w:t xml:space="preserve">respectively. These latter three approaches all use the in situ streamflow record as their input, while BIKER uses only SWOT observations. This experiment lets us perturb two things: 1) how sensitive the eventual upscaled emissions estimates are to the HG models used (as everything else is held constant) and 2) how a fully-remote technique like BIKER compares to in situ techniques like the other three.</w:t>
-      </w:r>
-    </w:p>
-    <w:p>
-      <w:pPr>
-        <w:pStyle w:val="BodyText"/>
-      </w:pPr>
-      <w:r>
-        <w:t xml:space="preserve">Equation 12 is used to obtain a temperature and</w:t>
-      </w:r>
-      <w:r>
-        <w:t xml:space="preserve"> </w:t>
-      </w:r>
-      <m:oMath>
-        <m:r>
-          <m:t>C</m:t>
-        </m:r>
-        <m:sSub>
-          <m:e>
-            <m:r>
-              <m:t>O</m:t>
-            </m:r>
-          </m:e>
-          <m:sub>
-            <m:r>
-              <m:t>2</m:t>
-            </m:r>
-          </m:sub>
-        </m:sSub>
-      </m:oMath>
-      <w:r>
-        <w:t xml:space="preserve"> </w:t>
-      </w:r>
-      <w:r>
-        <w:t xml:space="preserve">specific gas exchange velocity from the four</w:t>
-      </w:r>
-      <w:r>
-        <w:t xml:space="preserve"> </w:t>
-      </w:r>
-      <m:oMath>
-        <m:sSub>
-          <m:e>
-            <m:r>
-              <m:t>k</m:t>
-            </m:r>
-          </m:e>
-          <m:sub>
-            <m:r>
-              <m:t>600</m:t>
-            </m:r>
-          </m:sub>
-        </m:sSub>
-      </m:oMath>
-      <w:r>
-        <w:t xml:space="preserve"> </w:t>
-      </w:r>
-      <w:r>
-        <w:t xml:space="preserve">models, where the Schmidt number</w:t>
+        <w:t xml:space="preserve">of 400 uatm, and a temperature dependent</w:t>
       </w:r>
       <w:r>
         <w:t xml:space="preserve"> </w:t>
@@ -8640,16 +8828,7 @@
         <w:t xml:space="preserve"> </w:t>
       </w:r>
       <w:r>
-        <w:t xml:space="preserve">was estimated following</w:t>
-      </w:r>
-      <w:r>
-        <w:t xml:space="preserve"> </w:t>
-      </w:r>
-      <w:r>
-        <w:t xml:space="preserve">Raymond et al. (2012)</w:t>
-      </w:r>
-      <w:r>
-        <w:t xml:space="preserve">. Finally, we estimate a yearly total carbon emission rate (via</w:t>
+        <w:t xml:space="preserve">was estimated following Raymond et al. (2012). Finally, we estimate a yearly total carbon emission rate (via</w:t>
       </w:r>
       <w:r>
         <w:t xml:space="preserve"> </w:t>
@@ -8711,138 +8890,138 @@
       <w:pPr>
         <w:pStyle w:val="BodyText"/>
       </w:pPr>
-      <m:oMathPara>
-        <m:oMathParaPr>
-          <m:jc m:val="center"/>
-        </m:oMathParaPr>
-        <m:oMath>
-          <m:sSub>
-            <m:e>
-              <m:r>
-                <m:t>k</m:t>
-              </m:r>
-            </m:e>
-            <m:sub>
-              <m:r>
-                <m:t>C</m:t>
-              </m:r>
-              <m:r>
-                <m:t>O</m:t>
-              </m:r>
-              <m:r>
-                <m:t>2</m:t>
-              </m:r>
-              <m:r>
-                <m:rPr>
-                  <m:sty m:val="p"/>
-                </m:rPr>
-                <m:t>,</m:t>
-              </m:r>
-              <m:r>
-                <m:t>t</m:t>
-              </m:r>
-              <m:r>
-                <m:t>e</m:t>
-              </m:r>
-              <m:r>
-                <m:t>m</m:t>
-              </m:r>
-              <m:r>
-                <m:t>p</m:t>
-              </m:r>
-            </m:sub>
-          </m:sSub>
-          <m:r>
-            <m:rPr>
-              <m:sty m:val="p"/>
-            </m:rPr>
-            <m:t>=</m:t>
-          </m:r>
-          <m:sSub>
-            <m:e>
-              <m:r>
-                <m:t>k</m:t>
-              </m:r>
-            </m:e>
-            <m:sub>
-              <m:r>
-                <m:t>600</m:t>
-              </m:r>
-            </m:sub>
-          </m:sSub>
-          <m:r>
-            <m:rPr>
-              <m:sty m:val="p"/>
-            </m:rPr>
-            <m:t>*</m:t>
-          </m:r>
-          <m:sSup>
-            <m:e>
-              <m:d>
-                <m:dPr>
-                  <m:begChr m:val="("/>
-                  <m:endChr m:val=")"/>
-                  <m:sepChr m:val=""/>
-                  <m:grow/>
-                </m:dPr>
-                <m:e>
-                  <m:r>
-                    <m:t>S</m:t>
-                  </m:r>
-                  <m:r>
-                    <m:t>c</m:t>
-                  </m:r>
-                  <m:r>
-                    <m:rPr>
-                      <m:sty m:val="p"/>
-                    </m:rPr>
-                    <m:t>/</m:t>
-                  </m:r>
-                  <m:r>
-                    <m:t>600</m:t>
-                  </m:r>
-                </m:e>
-              </m:d>
-            </m:e>
-            <m:sup>
-              <m:r>
-                <m:rPr>
-                  <m:sty m:val="p"/>
-                </m:rPr>
-                <m:t>−</m:t>
-              </m:r>
-              <m:r>
-                <m:t>1</m:t>
-              </m:r>
-              <m:r>
-                <m:rPr>
-                  <m:sty m:val="p"/>
-                </m:rPr>
-                <m:t>/</m:t>
-              </m:r>
-              <m:r>
-                <m:t>2</m:t>
-              </m:r>
-            </m:sup>
-          </m:sSup>
-          <m:d>
-            <m:dPr>
-              <m:begChr m:val="("/>
-              <m:endChr m:val=")"/>
-              <m:sepChr m:val=""/>
-              <m:grow/>
-            </m:dPr>
-            <m:e>
-              <m:r>
-                <m:rPr>
-                  <m:sty m:val="b"/>
-                </m:rPr>
-                <m:t>12</m:t>
-              </m:r>
-            </m:e>
-          </m:d>
-        </m:oMath>
-      </m:oMathPara>
+      <w:r>
+        <w:t xml:space="preserve">BIKER represents a new way of approaching the problem against existing GHG scaling literature. We are therefore interested in how the final fluxes that result from BIKER (Eq 11) compare to literature methods to gauge BIKER’s utility: BIKER is novel, but is it useful? We have the data to test four different models for fluxes:</w:t>
+      </w:r>
+      <w:r>
+        <w:t xml:space="preserve"> </w:t>
+      </w:r>
+      <w:r>
+        <w:t xml:space="preserve">‘</w:t>
+      </w:r>
+      <w:r>
+        <w:t xml:space="preserve">BIKER,</w:t>
+      </w:r>
+      <w:r>
+        <w:t xml:space="preserve">’</w:t>
+      </w:r>
+      <w:r>
+        <w:t xml:space="preserve"> </w:t>
+      </w:r>
+      <w:r>
+        <w:t xml:space="preserve">‘</w:t>
+      </w:r>
+      <w:r>
+        <w:t xml:space="preserve">Raymond 2013,</w:t>
+      </w:r>
+      <w:r>
+        <w:t xml:space="preserve">’</w:t>
+      </w:r>
+      <w:r>
+        <w:t xml:space="preserve"> </w:t>
+      </w:r>
+      <w:r>
+        <w:t xml:space="preserve">‘</w:t>
+      </w:r>
+      <w:r>
+        <w:t xml:space="preserve">Raymond 2012,</w:t>
+      </w:r>
+      <w:r>
+        <w:t xml:space="preserve">’</w:t>
+      </w:r>
+      <w:r>
+        <w:t xml:space="preserve"> </w:t>
+      </w:r>
+      <w:r>
+        <w:t xml:space="preserve">and</w:t>
+      </w:r>
+      <w:r>
+        <w:t xml:space="preserve"> </w:t>
+      </w:r>
+      <w:r>
+        <w:t xml:space="preserve">‘</w:t>
+      </w:r>
+      <w:r>
+        <w:t xml:space="preserve">Brinkerhoff 2019.</w:t>
+      </w:r>
+      <w:r>
+        <w:t xml:space="preserve">’</w:t>
+      </w:r>
+      <w:r>
+        <w:t xml:space="preserve"> </w:t>
+      </w:r>
+      <w:r>
+        <w:t xml:space="preserve">These latter three approaches all use the same philosophy for</w:t>
+      </w:r>
+      <w:r>
+        <w:t xml:space="preserve"> </w:t>
+      </w:r>
+      <m:oMath>
+        <m:sSub>
+          <m:e>
+            <m:r>
+              <m:t>k</m:t>
+            </m:r>
+          </m:e>
+          <m:sub>
+            <m:r>
+              <m:t>600</m:t>
+            </m:r>
+          </m:sub>
+        </m:sSub>
+      </m:oMath>
+      <w:r>
+        <w:t xml:space="preserve">: making hydraulic and geomorphic assumptions to associate</w:t>
+      </w:r>
+      <w:r>
+        <w:t xml:space="preserve"> </w:t>
+      </w:r>
+      <m:oMath>
+        <m:sSub>
+          <m:e>
+            <m:r>
+              <m:t>k</m:t>
+            </m:r>
+          </m:e>
+          <m:sub>
+            <m:r>
+              <m:t>600</m:t>
+            </m:r>
+          </m:sub>
+        </m:sSub>
+      </m:oMath>
+      <w:r>
+        <w:t xml:space="preserve"> </w:t>
+      </w:r>
+      <w:r>
+        <w:t xml:space="preserve">with observed hydraulics before using the</w:t>
+      </w:r>
+      <w:r>
+        <w:t xml:space="preserve"> </w:t>
+      </w:r>
+      <m:oMath>
+        <m:r>
+          <m:t>C</m:t>
+        </m:r>
+        <m:sSub>
+          <m:e>
+            <m:r>
+              <m:t>O</m:t>
+            </m:r>
+          </m:e>
+          <m:sub>
+            <m:r>
+              <m:t>2</m:t>
+            </m:r>
+          </m:sub>
+        </m:sSub>
+      </m:oMath>
+      <w:r>
+        <w:t xml:space="preserve"> </w:t>
+      </w:r>
+      <w:r>
+        <w:t xml:space="preserve">data as a realistic concentration timeseries to yield fluxes per equation 11. In all three approaches, these observed hydraulics are streamflow, while BIKER uses only SWOT observations. Therefore, the advantages of BIKER in ease of application are clear as SWOT will observe all global rivers wider than 50m while streamflow observations are extremely geographically limited, but BIKER is only attractive if it can produce fluxes with similar errors to published methods. Text S4 and Table S3 fully describe these three literature models.</w:t>
+      </w:r>
     </w:p>
     <w:bookmarkEnd w:id="36"/>
     <w:bookmarkEnd w:id="37"/>
@@ -8889,7 +9068,7 @@
         </m:sSub>
       </m:oMath>
       <w:r>
-        <w:t xml:space="preserve">, assuming no SWOT measurement error. Two rivers each were randomly sampled from the three tertiles of river</w:t>
+        <w:t xml:space="preserve">, assuming no SWOT measurement error. Two rivers each were sampled from the three tertiles of river</w:t>
       </w:r>
       <w:r>
         <w:t xml:space="preserve"> </w:t>
@@ -8905,7 +9084,7 @@
         <w:t xml:space="preserve"> </w:t>
       </w:r>
       <w:r>
-        <w:t xml:space="preserve">scores (Table S2). Consult Figure S3 for all 47 timeseries plots (assuming no measurement error) and Figure S4 for the 16 rivers with measurement errors. Note that the y axis is normalized by maximum observed values to compare across rivers. In general, the temporal dynamics of</w:t>
+        <w:t xml:space="preserve">scores (Table S2) for display. Consult Figure S3 for all 47 timeseries plots (assuming no measurement error) and Figure S4 for the 16 rivers with measurement errors. Note that the y axis is normalized by maximum observed values to compare across rivers. In general, the temporal dynamics of</w:t>
       </w:r>
       <w:r>
         <w:t xml:space="preserve"> </w:t>
@@ -8963,7 +9142,7 @@
               <a:graphicData uri="http://schemas.openxmlformats.org/drawingml/2006/picture">
                 <pic:pic>
                   <pic:nvPicPr>
-                    <pic:cNvPr descr="cache/validation/timeseries_noerr_short.jpg" id="0" name="Picture"/>
+                    <pic:cNvPr descr="cache/validation/fig4.jpg" id="0" name="Picture"/>
                     <pic:cNvPicPr>
                       <a:picLocks noChangeArrowheads="1" noChangeAspect="1"/>
                     </pic:cNvPicPr>
@@ -9049,7 +9228,7 @@
         <w:t xml:space="preserve"> </w:t>
       </w:r>
       <w:r>
-        <w:t xml:space="preserve">is 0.36 and median river</w:t>
+        <w:t xml:space="preserve">is 0.37 and median river</w:t>
       </w:r>
       <w:r>
         <w:t xml:space="preserve"> </w:t>
@@ -9108,7 +9287,7 @@
         </m:sSub>
       </m:oMath>
       <w:r>
-        <w:t xml:space="preserve">. NRMSE has a median score of 0.38 and median rBIAS is 0.22, highlighting that many rivers which have significant positive biases (Figure 4 also confirms this visually). Taken in aggregate, Figures 4-5 indicate that BIKER is quite good at capturing temporal dynamics in</w:t>
+        <w:t xml:space="preserve">. NRMSE has a median score of 0.37, highlighting that many rivers which have significant positive biases (Figure 4 also confirms this visually). Median MAE, however, is only 1.98 m/day. Taken in aggregate, Figures 4-5 indicate that BIKER is quite good at capturing temporal dynamics in</w:t>
       </w:r>
       <w:r>
         <w:t xml:space="preserve"> </w:t>
@@ -9140,12 +9319,12 @@
           <wp:inline>
             <wp:extent cx="3810000" cy="2540000"/>
             <wp:effectExtent b="0" l="0" r="0" t="0"/>
-            <wp:docPr descr="Figure 5. Performance metrics by river, ploted as empirical cummulative density functions (eCDFs). Each subpanel is labelled by its performance metric (defined in Table S2). Dashed lines denote median scores." title="" id="1" name="Picture"/>
+            <wp:docPr descr="Figure 5. Performance metrics by river, ploted as empirical cummulative density functions (eCDFs). Each subpanel is labelled by its performance metric (defined in Table S2). Dashed lines denote median scores. Note the log10 scale for MAE." title="" id="1" name="Picture"/>
             <a:graphic>
               <a:graphicData uri="http://schemas.openxmlformats.org/drawingml/2006/picture">
                 <pic:pic>
                   <pic:nvPicPr>
-                    <pic:cNvPr descr="cache/validation/validation_by_river.jpg" id="0" name="Picture"/>
+                    <pic:cNvPr descr="cache/validation/fig5.jpg" id="0" name="Picture"/>
                     <pic:cNvPicPr>
                       <a:picLocks noChangeArrowheads="1" noChangeAspect="1"/>
                     </pic:cNvPicPr>
@@ -9183,7 +9362,7 @@
         <w:pStyle w:val="ImageCaption"/>
       </w:pPr>
       <w:r>
-        <w:t xml:space="preserve">Figure 5. Performance metrics by river, ploted as empirical cummulative density functions (eCDFs). Each subpanel is labelled by its performance metric (defined in Table S2). Dashed lines denote median scores.</w:t>
+        <w:t xml:space="preserve">Figure 5. Performance metrics by river, ploted as empirical cummulative density functions (eCDFs). Each subpanel is labelled by its performance metric (defined in Table S2). Dashed lines denote median scores. Note the log10 scale for MAE.</w:t>
       </w:r>
     </w:p>
     <w:p>
@@ -9227,59 +9406,37 @@
         <w:t xml:space="preserve"> </w:t>
       </w:r>
       <w:r>
-        <w:t xml:space="preserve">scenarios for the 16 rivers. For</w:t>
-      </w:r>
-      <w:r>
-        <w:t xml:space="preserve"> </w:t>
-      </w:r>
-      <w:r>
-        <w:rPr>
-          <w:iCs/>
-          <w:i/>
-        </w:rPr>
-        <w:t xml:space="preserve">r</w:t>
-      </w:r>
-      <w:r>
-        <w:t xml:space="preserve">,</w:t>
-      </w:r>
-      <w:r>
-        <w:t xml:space="preserve"> </w:t>
-      </w:r>
-      <w:r>
-        <w:rPr>
-          <w:iCs/>
-          <w:i/>
-        </w:rPr>
-        <w:t xml:space="preserve">rBIAS</w:t>
-      </w:r>
-      <w:r>
-        <w:t xml:space="preserve">, and</w:t>
-      </w:r>
-      <w:r>
-        <w:t xml:space="preserve"> </w:t>
-      </w:r>
-      <w:r>
-        <w:rPr>
-          <w:iCs/>
-          <w:i/>
-        </w:rPr>
-        <w:t xml:space="preserve">NRMSE</w:t>
-      </w:r>
-      <w:r>
-        <w:t xml:space="preserve">, BIKER performs nearly identically, regardless of implicit measurement errors in the inputs to BIKER: points are scattered along the 1:1 line and their regressions also mirror this 1:1 line. For</w:t>
-      </w:r>
-      <w:r>
-        <w:t xml:space="preserve"> </w:t>
-      </w:r>
-      <w:r>
-        <w:rPr>
-          <w:iCs/>
-          <w:i/>
-        </w:rPr>
-        <w:t xml:space="preserve">KGE</w:t>
-      </w:r>
-      <w:r>
-        <w:t xml:space="preserve">, performance is also largely similar except for one river which gets significantly worse and skews the regression line (Seine Upstream river). Overall, these results strongly suggest that BIKER will be robust to the measurement errors that will be implicit in SWOT’s observations of river width and slope. Given these results, we deem that SWOT measurement error does not exert a significant influence on BIKER performance and so the results presented for the rest of the manuscript assume no measurement error in order to use all 47 rivers.</w:t>
+        <w:t xml:space="preserve">scenarios for the 16 rivers for which</w:t>
+      </w:r>
+      <w:r>
+        <w:t xml:space="preserve"> </w:t>
+      </w:r>
+      <w:r>
+        <w:t xml:space="preserve">Frasson et al. (2021)</w:t>
+      </w:r>
+      <w:r>
+        <w:t xml:space="preserve"> </w:t>
+      </w:r>
+      <w:r>
+        <w:t xml:space="preserve">provide an error model. Rivers that fall within the purple zone get worse when accounting for measurement error, while rivers in the green get better. Note also that axes are flipped in order to visualize all</w:t>
+      </w:r>
+      <w:r>
+        <w:t xml:space="preserve"> </w:t>
+      </w:r>
+      <w:r>
+        <w:t xml:space="preserve">‘</w:t>
+      </w:r>
+      <w:r>
+        <w:t xml:space="preserve">better performances</w:t>
+      </w:r>
+      <w:r>
+        <w:t xml:space="preserve">’</w:t>
+      </w:r>
+      <w:r>
+        <w:t xml:space="preserve"> </w:t>
+      </w:r>
+      <w:r>
+        <w:t xml:space="preserve">in the upper-right-corner of each sub-plot. BIKER performs nearly identically, regardless of implicit measurement errors in the inputs to BIKER: points are scattered along the 1:1 line. Overall, these results strongly suggest that BIKER will be robust to the measurement errors that will be implicit in SWOT’s observations of river width and slope. Given these results, we deem that SWOT measurement error does not exert a significant influence on BIKER performance and so the results presented for the rest of the manuscript assume no measurement error in order to use all 47 rivers.</w:t>
       </w:r>
     </w:p>
     <w:p>
@@ -9291,12 +9448,12 @@
           <wp:inline>
             <wp:extent cx="3810000" cy="2540000"/>
             <wp:effectExtent b="0" l="0" r="0" t="0"/>
-            <wp:docPr descr="Figure 6: Comparison of BIKER performance when considering measurement error in the SWOT observations for 16 rivers. Each subpanel is labelled by its performance metric (Table S2). Black line denotes linear regression while dashed grey line is the 1:1 line." title="" id="1" name="Picture"/>
+            <wp:docPr descr="Figure 6: Comparison of BIKER performance when considering measurement error in the SWOT observations for 16 rivers. Each subpanel is labelled by its performance metric (Table S2). Rivers that fall within the purple zone get worse when accounting for measurement error, while rivers in the green get better. Note also that axes are flipped in order to visualize all ‘better performances’ in the upper-right-corner of each sub-plot. Black line denotes linear regression to aid in visualization." title="" id="1" name="Picture"/>
             <a:graphic>
               <a:graphicData uri="http://schemas.openxmlformats.org/drawingml/2006/picture">
                 <pic:pic>
                   <pic:nvPicPr>
-                    <pic:cNvPr descr="cache/validation/errorPlot.jpg" id="0" name="Picture"/>
+                    <pic:cNvPr descr="cache/validation/fig6.jpg" id="0" name="Picture"/>
                     <pic:cNvPicPr>
                       <a:picLocks noChangeArrowheads="1" noChangeAspect="1"/>
                     </pic:cNvPicPr>
@@ -9334,7 +9491,25 @@
         <w:pStyle w:val="ImageCaption"/>
       </w:pPr>
       <w:r>
-        <w:t xml:space="preserve">Figure 6: Comparison of BIKER performance when considering measurement error in the SWOT observations for 16 rivers. Each subpanel is labelled by its performance metric (Table S2). Black line denotes linear regression while dashed grey line is the 1:1 line.</w:t>
+        <w:t xml:space="preserve">Figure 6: Comparison of BIKER performance when considering measurement error in the SWOT observations for 16 rivers. Each subpanel is labelled by its performance metric (Table S2). Rivers that fall within the purple zone get worse when accounting for measurement error, while rivers in the green get better. Note also that axes are flipped in order to visualize all</w:t>
+      </w:r>
+      <w:r>
+        <w:t xml:space="preserve"> </w:t>
+      </w:r>
+      <w:r>
+        <w:t xml:space="preserve">‘</w:t>
+      </w:r>
+      <w:r>
+        <w:t xml:space="preserve">better performances</w:t>
+      </w:r>
+      <w:r>
+        <w:t xml:space="preserve">’</w:t>
+      </w:r>
+      <w:r>
+        <w:t xml:space="preserve"> </w:t>
+      </w:r>
+      <w:r>
+        <w:t xml:space="preserve">in the upper-right-corner of each sub-plot. Black line denotes linear regression to aid in visualization.</w:t>
       </w:r>
     </w:p>
     <w:p>
@@ -9342,23 +9517,7 @@
         <w:pStyle w:val="BodyText"/>
       </w:pPr>
       <w:r>
-        <w:t xml:space="preserve">Given the promising</w:t>
-      </w:r>
-      <w:r>
-        <w:t xml:space="preserve"> </w:t>
-      </w:r>
-      <w:r>
-        <w:rPr>
-          <w:iCs/>
-          <w:i/>
-        </w:rPr>
-        <w:t xml:space="preserve">r</w:t>
-      </w:r>
-      <w:r>
-        <w:t xml:space="preserve"> </w:t>
-      </w:r>
-      <w:r>
-        <w:t xml:space="preserve">scores across all 47 rivers in Figure 5, we further explore BIKER’s ability to infer temporal trends in</w:t>
+        <w:t xml:space="preserve">Finally, we sought to further explore both BIKER’s ability to infer temporal trends in</w:t>
       </w:r>
       <w:r>
         <w:t xml:space="preserve"> </w:t>
@@ -9378,7 +9537,7 @@
         </m:sSub>
       </m:oMath>
       <w:r>
-        <w:t xml:space="preserve">. Figure 7a plots a histogram of the slopes of linear regressions between BIKER-predicted</w:t>
+        <w:t xml:space="preserve">, as well as the influence of prior error on</w:t>
       </w:r>
       <w:r>
         <w:t xml:space="preserve"> </w:t>
@@ -9398,10 +9557,15 @@
         </m:sSub>
       </m:oMath>
       <w:r>
-        <w:t xml:space="preserve"> </w:t>
-      </w:r>
-      <w:r>
-        <w:t xml:space="preserve">and observed</w:t>
+        <w:t xml:space="preserve">.</w:t>
+      </w:r>
+    </w:p>
+    <w:p>
+      <w:pPr>
+        <w:pStyle w:val="BodyText"/>
+      </w:pPr>
+      <w:r>
+        <w:t xml:space="preserve">Figure 7a plots a histogram of the slopes of linear regressions between BIKER-predicted</w:t>
       </w:r>
       <w:r>
         <w:t xml:space="preserve"> </w:t>
@@ -9421,7 +9585,10 @@
         </m:sSub>
       </m:oMath>
       <w:r>
-        <w:t xml:space="preserve">. A slope of 1 indicates that BIKER correctly infers the daily flucuations in gas exchange (even if there is bias baked into the estimates), while a slope well above or below 1 indicates incorrect inference of the temporal dynamics of</w:t>
+        <w:t xml:space="preserve"> </w:t>
+      </w:r>
+      <w:r>
+        <w:t xml:space="preserve">and observed</w:t>
       </w:r>
       <w:r>
         <w:t xml:space="preserve"> </w:t>
@@ -9441,7 +9608,27 @@
         </m:sSub>
       </m:oMath>
       <w:r>
-        <w:t xml:space="preserve">. Figure 6a shows that the majority of rivers’ slopes approximate 1 (median slope: 0.92), indicating strong inference of temporal gas exchange trends. A handful of rivers to have slopes well above or below 1, though the vast majority are at or just below 1.</w:t>
+        <w:t xml:space="preserve">. A slope of 1 indicates that BIKER correctly infers the daily fluctuations in gas exchange (even if there is bias implicit in these estimates), while a slope well above or below 1 indicates incorrect inference of the temporal dynamics of</w:t>
+      </w:r>
+      <w:r>
+        <w:t xml:space="preserve"> </w:t>
+      </w:r>
+      <m:oMath>
+        <m:sSub>
+          <m:e>
+            <m:r>
+              <m:t>k</m:t>
+            </m:r>
+          </m:e>
+          <m:sub>
+            <m:r>
+              <m:t>600</m:t>
+            </m:r>
+          </m:sub>
+        </m:sSub>
+      </m:oMath>
+      <w:r>
+        <w:t xml:space="preserve">. Figure 6a shows that the majority of rivers’ slopes approximate 1 (median slope: 0.93), indicating strong inference of temporal gas exchange trends.</w:t>
       </w:r>
     </w:p>
     <w:p>
@@ -9453,12 +9640,12 @@
           <wp:inline>
             <wp:extent cx="3810000" cy="2540000"/>
             <wp:effectExtent b="0" l="0" r="0" t="0"/>
-            <wp:docPr descr="Figure 7: a) Histogram of the slopes of linear regressions between BIKER estimates and observed k_{600}. Slopes equaling 1 indicate correct inference of the temporal trends in daily k_{600} (regardless of bias in the estimates). b) Empirical cummulative density distributions of the coefficient of varation of prior, posterior, and observed k_{600} per river. If BIKER is correctly inferring temporal variation in k_{600}, the posterior eCDF will approximate the observed eCDF (as it does)." title="" id="1" name="Picture"/>
+            <wp:docPr descr="Figure 7: a) Histogram of the slopes of linear regressions between BIKER estimates and observed k_{600}. Slopes equaling 1 indicate correct inference of the temporal trends in daily k_{600} (regardless of bias in the estimates). b) Empirical cummulative density distributions of prior and posterior mean absolute error (MAE)." title="" id="1" name="Picture"/>
             <a:graphic>
               <a:graphicData uri="http://schemas.openxmlformats.org/drawingml/2006/picture">
                 <pic:pic>
                   <pic:nvPicPr>
-                    <pic:cNvPr descr="cache/validation/validation_temporal.jpg" id="0" name="Picture"/>
+                    <pic:cNvPr descr="cache/validation/fig7.jpg" id="0" name="Picture"/>
                     <pic:cNvPicPr>
                       <a:picLocks noChangeArrowheads="1" noChangeAspect="1"/>
                     </pic:cNvPicPr>
@@ -9539,7 +9726,15 @@
         <w:t xml:space="preserve"> </w:t>
       </w:r>
       <w:r>
-        <w:t xml:space="preserve">(regardless of bias in the estimates). b) Empirical cummulative density distributions of the coefficient of varation of prior, posterior, and observed</w:t>
+        <w:t xml:space="preserve">(regardless of bias in the estimates). b) Empirical cummulative density distributions of prior and posterior mean absolute error (MAE).</w:t>
+      </w:r>
+    </w:p>
+    <w:p>
+      <w:pPr>
+        <w:pStyle w:val="BodyText"/>
+      </w:pPr>
+      <w:r>
+        <w:t xml:space="preserve">Figure 7b comes prior error for</w:t>
       </w:r>
       <w:r>
         <w:t xml:space="preserve"> </w:t>
@@ -9562,7 +9757,7 @@
         <w:t xml:space="preserve"> </w:t>
       </w:r>
       <w:r>
-        <w:t xml:space="preserve">per river. If BIKER is correctly inferring temporal variation in</w:t>
+        <w:t xml:space="preserve">against posterior error in</w:t>
       </w:r>
       <w:r>
         <w:t xml:space="preserve"> </w:t>
@@ -9582,15 +9777,25 @@
         </m:sSub>
       </m:oMath>
       <w:r>
-        <w:t xml:space="preserve">, the posterior eCDF will approximate the observed eCDF (as it does).</w:t>
-      </w:r>
-    </w:p>
-    <w:p>
-      <w:pPr>
-        <w:pStyle w:val="BodyText"/>
-      </w:pPr>
-      <w:r>
-        <w:t xml:space="preserve">Finally, we explore whether BIKER improves upon the prior with respect to temporal variation in</w:t>
+        <w:t xml:space="preserve">. We used the mean absolute error (Table S2), which is a metric that captures the average residual error in predictions, to assess this and plotted the results as eCDFS across all 47 rivers in the</w:t>
+      </w:r>
+      <w:r>
+        <w:t xml:space="preserve"> </w:t>
+      </w:r>
+      <w:r>
+        <w:t xml:space="preserve">‘</w:t>
+      </w:r>
+      <w:r>
+        <w:t xml:space="preserve">no-error</w:t>
+      </w:r>
+      <w:r>
+        <w:t xml:space="preserve">’</w:t>
+      </w:r>
+      <w:r>
+        <w:t xml:space="preserve"> </w:t>
+      </w:r>
+      <w:r>
+        <w:t xml:space="preserve">scenario. In Figure 7b, we see that BIKER reduces MAE, when the prior estimate was already quite good (approximately less than 3 m/day), while BIKER increases MAE if the prior estimate was already quite poor (again, approximately &gt; 3 m/day). This indicates that our prior estimate of</w:t>
       </w:r>
       <w:r>
         <w:t xml:space="preserve"> </w:t>
@@ -9610,51 +9815,10 @@
         </m:sSub>
       </m:oMath>
       <w:r>
-        <w:t xml:space="preserve">, here defined using the coefficient of variation (</w:t>
-      </w:r>
-      <m:oMath>
-        <m:r>
-          <m:t>C</m:t>
-        </m:r>
-        <m:r>
-          <m:t>V</m:t>
-        </m:r>
-        <m:r>
-          <m:rPr>
-            <m:sty m:val="p"/>
-          </m:rPr>
-          <m:t>=</m:t>
-        </m:r>
-        <m:f>
-          <m:fPr>
-            <m:type m:val="bar"/>
-          </m:fPr>
-          <m:num>
-            <m:r>
-              <m:t>S</m:t>
-            </m:r>
-            <m:r>
-              <m:t>D</m:t>
-            </m:r>
-          </m:num>
-          <m:den>
-            <m:r>
-              <m:t>m</m:t>
-            </m:r>
-            <m:r>
-              <m:t>e</m:t>
-            </m:r>
-            <m:r>
-              <m:t>a</m:t>
-            </m:r>
-            <m:r>
-              <m:t>n</m:t>
-            </m:r>
-          </m:den>
-        </m:f>
-      </m:oMath>
-      <w:r>
-        <w:t xml:space="preserve">). Figure 6b plots eCDFs of observed, prior, and posterior</w:t>
+        <w:t xml:space="preserve"> </w:t>
+      </w:r>
+      <w:r>
+        <w:t xml:space="preserve">is too certain, i.e. BIKER is convinveed that the prior estimate is reasonable and, when combined with the hydraulics inference also in the model, yields a net worse performance. TO perturb this, we reran our BIKER validation using a less certain</w:t>
       </w:r>
       <w:r>
         <w:t xml:space="preserve"> </w:t>
@@ -9677,174 +9841,7 @@
         <w:t xml:space="preserve"> </w:t>
       </w:r>
       <w:r>
-        <w:rPr>
-          <w:iCs/>
-          <w:i/>
-        </w:rPr>
-        <w:t xml:space="preserve">CV</w:t>
-      </w:r>
-      <w:r>
-        <w:t xml:space="preserve">, strongly showing that BIKER improves upon the prior information available to us about</w:t>
-      </w:r>
-      <w:r>
-        <w:t xml:space="preserve"> </w:t>
-      </w:r>
-      <m:oMath>
-        <m:sSub>
-          <m:e>
-            <m:r>
-              <m:t>k</m:t>
-            </m:r>
-          </m:e>
-          <m:sub>
-            <m:r>
-              <m:t>600</m:t>
-            </m:r>
-          </m:sub>
-        </m:sSub>
-      </m:oMath>
-      <w:r>
-        <w:t xml:space="preserve">. Posterior</w:t>
-      </w:r>
-      <w:r>
-        <w:t xml:space="preserve"> </w:t>
-      </w:r>
-      <m:oMath>
-        <m:sSub>
-          <m:e>
-            <m:r>
-              <m:t>k</m:t>
-            </m:r>
-          </m:e>
-          <m:sub>
-            <m:r>
-              <m:t>600</m:t>
-            </m:r>
-          </m:sub>
-        </m:sSub>
-      </m:oMath>
-      <w:r>
-        <w:t xml:space="preserve"> </w:t>
-      </w:r>
-      <w:r>
-        <w:rPr>
-          <w:iCs/>
-          <w:i/>
-        </w:rPr>
-        <w:t xml:space="preserve">CV</w:t>
-      </w:r>
-      <w:r>
-        <w:t xml:space="preserve"> </w:t>
-      </w:r>
-      <w:r>
-        <w:t xml:space="preserve">approximates the observed eCDF and sufficiently</w:t>
-      </w:r>
-      <w:r>
-        <w:t xml:space="preserve"> </w:t>
-      </w:r>
-      <w:r>
-        <w:t xml:space="preserve">‘</w:t>
-      </w:r>
-      <w:r>
-        <w:t xml:space="preserve">closes the gap</w:t>
-      </w:r>
-      <w:r>
-        <w:t xml:space="preserve">’</w:t>
-      </w:r>
-      <w:r>
-        <w:t xml:space="preserve"> </w:t>
-      </w:r>
-      <w:r>
-        <w:t xml:space="preserve">between our prior knowledge on</w:t>
-      </w:r>
-      <w:r>
-        <w:t xml:space="preserve"> </w:t>
-      </w:r>
-      <m:oMath>
-        <m:sSub>
-          <m:e>
-            <m:r>
-              <m:t>k</m:t>
-            </m:r>
-          </m:e>
-          <m:sub>
-            <m:r>
-              <m:t>600</m:t>
-            </m:r>
-          </m:sub>
-        </m:sSub>
-      </m:oMath>
-      <w:r>
-        <w:t xml:space="preserve"> </w:t>
-      </w:r>
-      <w:r>
-        <w:t xml:space="preserve">temporal variation and the actually observed variation in</w:t>
-      </w:r>
-      <w:r>
-        <w:t xml:space="preserve"> </w:t>
-      </w:r>
-      <m:oMath>
-        <m:sSub>
-          <m:e>
-            <m:r>
-              <m:t>k</m:t>
-            </m:r>
-          </m:e>
-          <m:sub>
-            <m:r>
-              <m:t>600</m:t>
-            </m:r>
-          </m:sub>
-        </m:sSub>
-      </m:oMath>
-      <w:r>
-        <w:t xml:space="preserve">. It must be stressed that this validation was performed using a relatively uninformed prior on</w:t>
-      </w:r>
-      <w:r>
-        <w:t xml:space="preserve"> </w:t>
-      </w:r>
-      <m:oMath>
-        <m:sSub>
-          <m:e>
-            <m:r>
-              <m:t>k</m:t>
-            </m:r>
-          </m:e>
-          <m:sub>
-            <m:r>
-              <m:t>600</m:t>
-            </m:r>
-          </m:sub>
-        </m:sSub>
-      </m:oMath>
-      <w:r>
-        <w:t xml:space="preserve"> </w:t>
-      </w:r>
-      <w:r>
-        <w:t xml:space="preserve">(Text S3) and that this gap may not be as large in many settings with better prior knowledge. However, Figure 6b confirms that Bayesian techniques can be used to infer temporal variation in</w:t>
-      </w:r>
-      <w:r>
-        <w:t xml:space="preserve"> </w:t>
-      </w:r>
-      <m:oMath>
-        <m:sSub>
-          <m:e>
-            <m:r>
-              <m:t>k</m:t>
-            </m:r>
-          </m:e>
-          <m:sub>
-            <m:r>
-              <m:t>600</m:t>
-            </m:r>
-          </m:sub>
-        </m:sSub>
-      </m:oMath>
-      <w:r>
-        <w:t xml:space="preserve"> </w:t>
-      </w:r>
-      <w:r>
-        <w:t xml:space="preserve">when good prior or in situ data are not available.</w:t>
+        <w:t xml:space="preserve">prior. SHOULD THIS BE SI OR JUST BE THE ACTUAL STUDY</w:t>
       </w:r>
     </w:p>
     <w:bookmarkEnd w:id="42"/>
@@ -9996,7 +9993,7 @@
         </m:sSub>
       </m:oMath>
       <w:r>
-        <w:t xml:space="preserve">) from the rivers using BIKER posterior means and the three streamgauge-based HG models. Surprisingly, BIKER outperforms the gauge-based approaches, nearly correctly inferring the annual carbon emissions rate (9.95 Tg-C/yr for BIKER versus 9.46 Tg-C/yr observed). The three HG models overestimate this emissions rate (14.96, 11.84, and 11.99) for</w:t>
+        <w:t xml:space="preserve">) from the rivers using BIKER posterior means and the three streamgauge-based HG models. Surprisingly, BIKER outperforms the gauge-based approaches, nearly correctly inferring the annual carbon emissions rate (9.8 Tg-C/yr for BIKER versus 9.35 Tg-C/yr observed). The three HG models overestimate this emissions rate (14.8, 11.71, and 15.28) for</w:t>
       </w:r>
       <w:r>
         <w:t xml:space="preserve"> </w:t>
@@ -10110,12 +10107,12 @@
           <wp:inline>
             <wp:extent cx="3810000" cy="2540000"/>
             <wp:effectExtent b="0" l="0" r="0" t="0"/>
-            <wp:docPr descr="Figure 8: Yearly carbon emissions rate via CO_2 evasion across all rivers. Completely remotely-sensed methods are colored in red, in situ methods in purple, and the observed in orange." title="" id="1" name="Picture"/>
+            <wp:docPr descr="Figure 8: Yearly carbon emissions rate via CO_2 evasion across all rivers. Completely remotely-sensed methods are colored in red, in situ methods in purple, and the observed in orange. Note that confidence intervals were not calculated for the remaining two models because their uncertainties are not available." title="" id="1" name="Picture"/>
             <a:graphic>
               <a:graphicData uri="http://schemas.openxmlformats.org/drawingml/2006/picture">
                 <pic:pic>
                   <pic:nvPicPr>
-                    <pic:cNvPr descr="cache/FCO2/FCO2_models.jpg" id="0" name="Picture"/>
+                    <pic:cNvPr descr="cache/FCO2/fig8.jpg" id="0" name="Picture"/>
                     <pic:cNvPicPr>
                       <a:picLocks noChangeArrowheads="1" noChangeAspect="1"/>
                     </pic:cNvPicPr>
@@ -10179,7 +10176,7 @@
         <w:t xml:space="preserve"> </w:t>
       </w:r>
       <w:r>
-        <w:t xml:space="preserve">evasion across all rivers. Completely remotely-sensed methods are colored in red, in situ methods in purple, and the observed in orange.</w:t>
+        <w:t xml:space="preserve">evasion across all rivers. Completely remotely-sensed methods are colored in red, in situ methods in purple, and the observed in orange. Note that confidence intervals were not calculated for the remaining two models because their uncertainties are not available.</w:t>
       </w:r>
     </w:p>
     <w:bookmarkEnd w:id="44"/>
@@ -10231,7 +10228,7 @@
         <w:t xml:space="preserve"> </w:t>
       </w:r>
       <w:r>
-        <w:t xml:space="preserve">behaves differently than in steeper and smaller rivers</w:t>
+        <w:t xml:space="preserve">behaves differently in these rivers than in steeper and smaller rivers</w:t>
       </w:r>
       <w:r>
         <w:t xml:space="preserve"> </w:t>
@@ -10472,7 +10469,7 @@
         <w:t xml:space="preserve"> </w:t>
       </w:r>
       <w:r>
-        <w:t xml:space="preserve">models account for wind-driven gas exchange either. BIKER’s outputs can be interpreted as the</w:t>
+        <w:t xml:space="preserve">models account for wind-driven gas exchange either. BIKER’s outputs can therefore be interpreted as the</w:t>
       </w:r>
       <w:r>
         <w:t xml:space="preserve"> </w:t>
@@ -10702,7 +10699,7 @@
         <w:t xml:space="preserve"> </w:t>
       </w:r>
       <w:r>
-        <w:t xml:space="preserve">(Figures 4-7) and when coupled with this much data will provide a novel dataset of</w:t>
+        <w:t xml:space="preserve">and less robustly the absolute magnitude of</w:t>
       </w:r>
       <w:r>
         <w:t xml:space="preserve"> </w:t>
@@ -10725,15 +10722,7 @@
         <w:t xml:space="preserve"> </w:t>
       </w:r>
       <w:r>
-        <w:t xml:space="preserve">never before possible.</w:t>
-      </w:r>
-    </w:p>
-    <w:p>
-      <w:pPr>
-        <w:pStyle w:val="BodyText"/>
-      </w:pPr>
-      <w:r>
-        <w:t xml:space="preserve">With that said, Figures 4, 5, S3, and S4 all highlight a substantial range of algorithm performances across rivers. These differences in performance are likely due to the representativeness of the priors used for that river. This makes sense as Section 2 has effectively reduced</w:t>
+        <w:t xml:space="preserve">(Figures 4-7) and when coupled with SWOT this much data will provide a novel dataset of</w:t>
       </w:r>
       <w:r>
         <w:t xml:space="preserve"> </w:t>
@@ -10756,7 +10745,15 @@
         <w:t xml:space="preserve"> </w:t>
       </w:r>
       <w:r>
-        <w:t xml:space="preserve">to a function of hydraulics that are nearly all directly measurable by SWOT. Any resulting bias in BIKER’s predictions is likely attributable to either bias in the priors used for the non-remotely sensed terms (equations 9-10) or in the</w:t>
+        <w:t xml:space="preserve">on a scale never before possible.</w:t>
+      </w:r>
+    </w:p>
+    <w:p>
+      <w:pPr>
+        <w:pStyle w:val="BodyText"/>
+      </w:pPr>
+      <w:r>
+        <w:t xml:space="preserve">With that said, Figures 4, 5, S3, and S4 all highlight a substantial range of algorithm performances across rivers. These differences in performance are likely due to the representativeness of the priors used for that river. This makes sense as Section 2 has effectively reduced</w:t>
       </w:r>
       <w:r>
         <w:t xml:space="preserve"> </w:t>
@@ -10779,7 +10776,30 @@
         <w:t xml:space="preserve"> </w:t>
       </w:r>
       <w:r>
-        <w:t xml:space="preserve">model itself (the scaling coefficient in equation 7). For SWOT discharge algorithms, authors have repeatedly shown that the</w:t>
+        <w:t xml:space="preserve">to a function of hydraulics that are nearly all directly measurable by SWOT. Any resulting bias in BIKER’s predictions is likely attributable to either bias in the priors used for the non-remotely sensed terms (equations 9-10) or in the</w:t>
+      </w:r>
+      <w:r>
+        <w:t xml:space="preserve"> </w:t>
+      </w:r>
+      <m:oMath>
+        <m:sSub>
+          <m:e>
+            <m:r>
+              <m:t>k</m:t>
+            </m:r>
+          </m:e>
+          <m:sub>
+            <m:r>
+              <m:t>600</m:t>
+            </m:r>
+          </m:sub>
+        </m:sSub>
+      </m:oMath>
+      <w:r>
+        <w:t xml:space="preserve"> </w:t>
+      </w:r>
+      <w:r>
+        <w:t xml:space="preserve">model itself (equation 7, including the aforementioned wind errors). For SWOT discharge algorithms, authors have repeatedly shown that the</w:t>
       </w:r>
       <w:r>
         <w:t xml:space="preserve"> </w:t>
@@ -10809,19 +10829,7 @@
         <w:t xml:space="preserve"> </w:t>
       </w:r>
       <w:r>
-        <w:t xml:space="preserve">and our results here further corroborate this finding. It should be stressed that a substantial portion of rivers from</w:t>
-      </w:r>
-      <w:r>
-        <w:t xml:space="preserve"> </w:t>
-      </w:r>
-      <w:r>
-        <w:t xml:space="preserve">(Frasson et al., 2021)</w:t>
-      </w:r>
-      <w:r>
-        <w:t xml:space="preserve"> </w:t>
-      </w:r>
-      <w:r>
-        <w:t xml:space="preserve">are canal-shaped in nature with different hydraulic properties than a natural river channel. Nearly universally, these rivers underperformed (Figures 4, S3), however it is impossible to isolate whether that is due to channel geomorphology or the fact that these canals also usually had limited data for the Bayesian inference (only around 12 days).</w:t>
+        <w:t xml:space="preserve">and our results here further corroborate this finding.</w:t>
       </w:r>
     </w:p>
     <w:bookmarkEnd w:id="48"/>
@@ -10839,7 +10847,7 @@
         <w:pStyle w:val="FirstParagraph"/>
       </w:pPr>
       <w:r>
-        <w:t xml:space="preserve">Figure 8 confirms that BIKER is quite successful, when coupled with</w:t>
+        <w:t xml:space="preserve">Figure 8 confirms that BIKER is quite successful at predicting annual upscaled carbon emissions from the river network when coupled with</w:t>
       </w:r>
       <w:r>
         <w:t xml:space="preserve"> </w:t>
@@ -10865,7 +10873,7 @@
         <w:t xml:space="preserve"> </w:t>
       </w:r>
       <w:r>
-        <w:t xml:space="preserve">data, at predicting annual upscaled carbon emissions from the river network. This encouraging result has three main implications for future work coupling remote sensing via SWOT with in situ data. These are outlined below.</w:t>
+        <w:t xml:space="preserve">data. This encouraging result has three main implications for future work.</w:t>
       </w:r>
     </w:p>
     <w:p>
@@ -10920,7 +10928,10 @@
         <w:t xml:space="preserve"> </w:t>
       </w:r>
       <w:r>
-        <w:t xml:space="preserve">models [e.g. </w:t>
+        <w:t xml:space="preserve">models, provided these models are accurate. The models would give time and spcae varying gas exchange.</w:t>
+      </w:r>
+      <w:r>
+        <w:t xml:space="preserve"> </w:t>
       </w:r>
       <w:r>
         <w:rPr>
@@ -10930,7 +10941,10 @@
         <w:t xml:space="preserve">Liu etal in review</w:t>
       </w:r>
       <w:r>
-        <w:t xml:space="preserve">;</w:t>
+        <w:t xml:space="preserve"> </w:t>
+      </w:r>
+      <w:r>
+        <w:t xml:space="preserve">and</w:t>
       </w:r>
       <w:r>
         <w:t xml:space="preserve"> </w:t>
@@ -10939,7 +10953,10 @@
         <w:t xml:space="preserve">Saccardi &amp; Winnick (2021)</w:t>
       </w:r>
       <w:r>
-        <w:t xml:space="preserve">]. These two models robustly predict reach-scale dissolved</w:t>
+        <w:t xml:space="preserve"> </w:t>
+      </w:r>
+      <w:r>
+        <w:t xml:space="preserve">each propose models that robustly predict reach-scale dissolved</w:t>
       </w:r>
       <w:r>
         <w:t xml:space="preserve"> </w:t>
@@ -10984,10 +11001,7 @@
         <w:t xml:space="preserve">(Saccardi &amp; Winnick, 2021)</w:t>
       </w:r>
       <w:r>
-        <w:t xml:space="preserve"> </w:t>
-      </w:r>
-      <w:r>
-        <w:t xml:space="preserve">but both models yield</w:t>
+        <w:t xml:space="preserve">, but both models yield</w:t>
       </w:r>
       <w:r>
         <w:t xml:space="preserve"> </w:t>
@@ -11013,7 +11027,7 @@
         <w:t xml:space="preserve"> </w:t>
       </w:r>
       <w:r>
-        <w:t xml:space="preserve">estimates that would be spatially and temporally consistent with BIKER’s output. Our promising results suggest that BIKER could provide additional (and directly observed) measurements of</w:t>
+        <w:t xml:space="preserve">estimates that would be spatially and temporally consistent with BIKER’s output. Our promising results suggest that BIKER could provide additional (and directly inferred) measurements of</w:t>
       </w:r>
       <w:r>
         <w:t xml:space="preserve"> </w:t>
@@ -11324,7 +11338,7 @@
         <w:pStyle w:val="BodyText"/>
       </w:pPr>
       <w:r>
-        <w:t xml:space="preserve">Finally, Figure 8 also uniquely allows us to directly compare the influence of one’s HG model on total carbon emission rates from river networks, as all other calculations and parameters were held constant. Therefore, figure 8 highlights a potentially large source of uncertainty in current river</w:t>
+        <w:t xml:space="preserve">Finally, Figure 8 also uniquely allows us to directly compare the influence of geomorphic assumptions on total carbon emission rates from river networks, as all other calculations and parameters were held constant across our four tested models (Text S4). Therefore, figure 8 highlights a potentially large source of uncertainty in current river</w:t>
       </w:r>
       <w:r>
         <w:t xml:space="preserve"> </w:t>
@@ -11350,7 +11364,20 @@
         <w:t xml:space="preserve"> </w:t>
       </w:r>
       <w:r>
-        <w:t xml:space="preserve">upscaling estimates: the HG models employed to scale river channel hydraulics with streamflow. As previously stressed, the only difference between the three in situ HG models and the observed estimate in Figure 8 is the specific HG model employed to predict river depth and velocity. This means that dramatically different carbon emission estimates are obtainable depending on the training data used for these HG models. While BIKER performs similarly to these methods, it must be stressed that the global representativeness of one’s training data for HG models is of paramount importance.</w:t>
+        <w:t xml:space="preserve">upscaling estimates: the geomorphic models employed to scale river channel hydraulics with streamflow. In this case, the only difference between the three literature models and the observed estimate in Figure 8 is the specific HG model employed to predict river depth and velocity (Text S4, Table S3.</w:t>
+      </w:r>
+      <w:r>
+        <w:t xml:space="preserve"> </w:t>
+      </w:r>
+      <w:r>
+        <w:rPr>
+          <w:bCs/>
+          <w:b/>
+        </w:rPr>
+        <w:t xml:space="preserve">put some best case/worse case syle writing from the results here</w:t>
+      </w:r>
+      <w:r>
+        <w:t xml:space="preserve">.</w:t>
       </w:r>
     </w:p>
     <w:bookmarkEnd w:id="49"/>
@@ -11467,10 +11494,7 @@
         </m:sSub>
       </m:oMath>
       <w:r>
-        <w:t xml:space="preserve"> </w:t>
-      </w:r>
-      <w:r>
-        <w:t xml:space="preserve">using SWOT measurements, and therefore allow for a global-scale analysis of spatiotemporal trends in large-river</w:t>
+        <w:t xml:space="preserve">, and therefore allow for a global-scale analysis of spatiotemporal trends in large-river</w:t>
       </w:r>
       <w:r>
         <w:t xml:space="preserve"> </w:t>
@@ -11493,7 +11517,7 @@
         <w:t xml:space="preserve"> </w:t>
       </w:r>
       <w:r>
-        <w:t xml:space="preserve">once SWOT launches. In that context, we develop 1) a hydraulic model for</w:t>
+        <w:t xml:space="preserve">once SWOT launches. In that context, we developed 1) a hydraulic model for</w:t>
       </w:r>
       <w:r>
         <w:t xml:space="preserve"> </w:t>
@@ -11582,7 +11606,7 @@
         <w:t xml:space="preserve"> </w:t>
       </w:r>
       <w:r>
-        <w:t xml:space="preserve">dynamics and the total annual carbon emission rate across all 47 rivers. These results suggest BIKER can be used to infer global-scale, near daily estimates of fluvial gas exchange velocity once SWOT launches in 2022. This in turn will be useful in mapping the global-scale spatiotemporal dynamics of fluvial gas exchange in large rivers.</w:t>
+        <w:t xml:space="preserve">dynamics and a hypothetical total annual carbon emission rate across all 47 rivers. These results suggest BIKER can be used to infer global-scale, near daily estimates of fluvial gas exchange velocity once SWOT launches in 2022. This in turn will be useful in mapping the global-scale spatiotemporal dynamics of fluvial gas exchange in large rivers.</w:t>
       </w:r>
     </w:p>
     <w:bookmarkEnd w:id="51"/>
@@ -11600,20 +11624,7 @@
         <w:pStyle w:val="FirstParagraph"/>
       </w:pPr>
       <w:r>
-        <w:t xml:space="preserve">C.B. Brinkerhoff was funded on</w:t>
-      </w:r>
-      <w:r>
-        <w:t xml:space="preserve"> </w:t>
-      </w:r>
-      <w:r>
-        <w:rPr>
-          <w:bCs/>
-          <w:b/>
-        </w:rPr>
-        <w:t xml:space="preserve">FINESST</w:t>
-      </w:r>
-      <w:r>
-        <w:t xml:space="preserve">. The version of BIKER used in this study will be available upon acception. BIKER remains in active development and is available at</w:t>
+        <w:t xml:space="preserve">C.B. Brinkerhoff was funded by a NASA Future Investigators in Earth and Space Science Fellowship (#xxxxxx). C.J. Gleason was supported by NASA SWOT Science Team grant #yyyyyy. The version of BIKER used in this study will be available upon acception. BIKER remains in active development and is available at</w:t>
       </w:r>
       <w:r>
         <w:t xml:space="preserve"> </w:t>
@@ -21024,6 +21035,91 @@
       </w:pPr>
     </w:lvl>
   </w:abstractNum>
+  <w:abstractNum w:abstractNumId="99421">
+    <w:nsid w:val="A99421"/>
+    <w:multiLevelType w:val="multilevel"/>
+    <w:lvl w:ilvl="0">
+      <w:start w:val="1"/>
+      <w:numFmt w:val="decimal"/>
+      <w:lvlText w:val="%1)"/>
+      <w:lvlJc w:val="left"/>
+      <w:pPr>
+        <w:ind w:left="720" w:hanging="480"/>
+      </w:pPr>
+    </w:lvl>
+    <w:lvl w:ilvl="1">
+      <w:start w:val="1"/>
+      <w:numFmt w:val="decimal"/>
+      <w:lvlText w:val="%2)"/>
+      <w:lvlJc w:val="left"/>
+      <w:pPr>
+        <w:ind w:left="1440" w:hanging="480"/>
+      </w:pPr>
+    </w:lvl>
+    <w:lvl w:ilvl="2">
+      <w:start w:val="1"/>
+      <w:numFmt w:val="decimal"/>
+      <w:lvlText w:val="%3)"/>
+      <w:lvlJc w:val="left"/>
+      <w:pPr>
+        <w:ind w:left="2160" w:hanging="480"/>
+      </w:pPr>
+    </w:lvl>
+    <w:lvl w:ilvl="3">
+      <w:start w:val="1"/>
+      <w:numFmt w:val="decimal"/>
+      <w:lvlText w:val="%4)"/>
+      <w:lvlJc w:val="left"/>
+      <w:pPr>
+        <w:ind w:left="2880" w:hanging="480"/>
+      </w:pPr>
+    </w:lvl>
+    <w:lvl w:ilvl="4">
+      <w:start w:val="1"/>
+      <w:numFmt w:val="decimal"/>
+      <w:lvlText w:val="%5)"/>
+      <w:lvlJc w:val="left"/>
+      <w:pPr>
+        <w:ind w:left="3600" w:hanging="480"/>
+      </w:pPr>
+    </w:lvl>
+    <w:lvl w:ilvl="5">
+      <w:start w:val="1"/>
+      <w:numFmt w:val="decimal"/>
+      <w:lvlText w:val="%6)"/>
+      <w:lvlJc w:val="left"/>
+      <w:pPr>
+        <w:ind w:left="4320" w:hanging="480"/>
+      </w:pPr>
+    </w:lvl>
+    <w:lvl w:ilvl="6">
+      <w:start w:val="1"/>
+      <w:numFmt w:val="decimal"/>
+      <w:lvlText w:val="%7)"/>
+      <w:lvlJc w:val="left"/>
+      <w:pPr>
+        <w:ind w:left="5040" w:hanging="480"/>
+      </w:pPr>
+    </w:lvl>
+    <w:lvl w:ilvl="7">
+      <w:start w:val="1"/>
+      <w:numFmt w:val="decimal"/>
+      <w:lvlText w:val="%8)"/>
+      <w:lvlJc w:val="left"/>
+      <w:pPr>
+        <w:ind w:left="5760" w:hanging="480"/>
+      </w:pPr>
+    </w:lvl>
+    <w:lvl w:ilvl="8">
+      <w:start w:val="1"/>
+      <w:numFmt w:val="decimal"/>
+      <w:lvlText w:val="%9)"/>
+      <w:lvlJc w:val="left"/>
+      <w:pPr>
+        <w:ind w:left="6480" w:hanging="480"/>
+      </w:pPr>
+    </w:lvl>
+  </w:abstractNum>
   <w:num w:numId="1">
     <w:abstractNumId w:val="0"/>
   </w:num>
@@ -21067,7 +21163,34 @@
     <w:abstractNumId w:val="991"/>
   </w:num>
   <w:num w:numId="1002">
-    <w:abstractNumId w:val="991"/>
+    <w:abstractNumId w:val="99421"/>
+    <w:lvlOverride w:ilvl="0">
+      <w:startOverride w:val="1"/>
+    </w:lvlOverride>
+    <w:lvlOverride w:ilvl="1">
+      <w:startOverride w:val="1"/>
+    </w:lvlOverride>
+    <w:lvlOverride w:ilvl="2">
+      <w:startOverride w:val="1"/>
+    </w:lvlOverride>
+    <w:lvlOverride w:ilvl="3">
+      <w:startOverride w:val="1"/>
+    </w:lvlOverride>
+    <w:lvlOverride w:ilvl="4">
+      <w:startOverride w:val="1"/>
+    </w:lvlOverride>
+    <w:lvlOverride w:ilvl="5">
+      <w:startOverride w:val="1"/>
+    </w:lvlOverride>
+    <w:lvlOverride w:ilvl="6">
+      <w:startOverride w:val="1"/>
+    </w:lvlOverride>
+    <w:lvlOverride w:ilvl="7">
+      <w:startOverride w:val="1"/>
+    </w:lvlOverride>
+    <w:lvlOverride w:ilvl="8">
+      <w:startOverride w:val="1"/>
+    </w:lvlOverride>
   </w:num>
   <w:num w:numId="1003">
     <w:abstractNumId w:val="991"/>

</xml_diff>